<commit_message>
Bases de datos NoSQL
</commit_message>
<xml_diff>
--- a/Big Data Tarea 1.docx
+++ b/Big Data Tarea 1.docx
@@ -4,9 +4,7 @@
   <w:body>
     <w:p>
       <w:pPr>
-        <w:pStyle w:val="NormalWeb"/>
         <w:spacing w:line="360" w:lineRule="auto"/>
-        <w:jc w:val="center"/>
         <w:rPr>
           <w:rFonts w:ascii="Arial" w:hAnsi="Arial" w:cs="Arial"/>
           <w:sz w:val="18"/>
@@ -21,10 +19,10 @@
           <w:lang w:val="es-CR"/>
         </w:rPr>
         <w:drawing>
-          <wp:inline distT="0" distB="0" distL="0" distR="0" wp14:anchorId="518D74A7" wp14:editId="3AC10F99">
+          <wp:inline distT="0" distB="0" distL="0" distR="0" wp14:anchorId="291D4261" wp14:editId="628853C9">
             <wp:extent cx="1362042" cy="1175657"/>
             <wp:effectExtent l="0" t="0" r="0" b="5715"/>
-            <wp:docPr id="3" name="Picture 3"/>
+            <wp:docPr id="1" name="Picture 1"/>
             <wp:cNvGraphicFramePr>
               <a:graphicFrameLocks xmlns:a="http://schemas.openxmlformats.org/drawingml/2006/main" noChangeAspect="1"/>
             </wp:cNvGraphicFramePr>
@@ -59,15 +57,23 @@
       <w:r>
         <w:rPr>
           <w:rFonts w:ascii="Arial" w:hAnsi="Arial" w:cs="Arial"/>
+          <w:sz w:val="18"/>
+          <w:lang w:val="es-CR"/>
+        </w:rPr>
+        <w:t xml:space="preserve">                                                                                                    </w:t>
+      </w:r>
+      <w:r>
+        <w:rPr>
+          <w:rFonts w:ascii="Arial" w:hAnsi="Arial" w:cs="Arial"/>
           <w:noProof/>
           <w:sz w:val="18"/>
           <w:lang w:val="es-CR"/>
         </w:rPr>
         <w:drawing>
-          <wp:inline distT="0" distB="0" distL="0" distR="0" wp14:anchorId="1B802DC3" wp14:editId="1F6848C4">
+          <wp:inline distT="0" distB="0" distL="0" distR="0" wp14:anchorId="70081BCA" wp14:editId="021F0468">
             <wp:extent cx="1262743" cy="1216221"/>
             <wp:effectExtent l="0" t="0" r="0" b="3175"/>
-            <wp:docPr id="2" name="Picture 2"/>
+            <wp:docPr id="4" name="Picture 4"/>
             <wp:cNvGraphicFramePr>
               <a:graphicFrameLocks xmlns:a="http://schemas.openxmlformats.org/drawingml/2006/main" noChangeAspect="1"/>
             </wp:cNvGraphicFramePr>
@@ -102,6 +108,25 @@
     </w:p>
     <w:p>
       <w:pPr>
+        <w:spacing w:line="360" w:lineRule="auto"/>
+        <w:jc w:val="center"/>
+        <w:rPr>
+          <w:rFonts w:ascii="Arial" w:hAnsi="Arial" w:cs="Arial"/>
+          <w:sz w:val="24"/>
+          <w:szCs w:val="24"/>
+        </w:rPr>
+      </w:pPr>
+      <w:r>
+        <w:rPr>
+          <w:rFonts w:ascii="Arial" w:hAnsi="Arial" w:cs="Arial"/>
+          <w:sz w:val="18"/>
+          <w:lang w:val="es-CR"/>
+        </w:rPr>
+        <w:t>UNIVERSIDAD ESTATAL A DISTANCIA</w:t>
+      </w:r>
+    </w:p>
+    <w:p>
+      <w:pPr>
         <w:pStyle w:val="NormalWeb"/>
         <w:spacing w:line="360" w:lineRule="auto"/>
         <w:jc w:val="center"/>
@@ -117,7 +142,7 @@
           <w:sz w:val="18"/>
           <w:lang w:val="es-CR"/>
         </w:rPr>
-        <w:t>UNIVERSIDAD ESTATAL A DISTANCIA</w:t>
+        <w:t>ESCUELA DE CIENCIAS EXACTAS Y NATURALES</w:t>
       </w:r>
     </w:p>
     <w:p>
@@ -137,7 +162,7 @@
           <w:sz w:val="18"/>
           <w:lang w:val="es-CR"/>
         </w:rPr>
-        <w:t>ESCUELA DE CIENCIAS EXACTAS Y NATURALES</w:t>
+        <w:t>DIPLOMADO EN INFORMÁTICA</w:t>
       </w:r>
     </w:p>
     <w:p>
@@ -157,7 +182,7 @@
           <w:sz w:val="18"/>
           <w:lang w:val="es-CR"/>
         </w:rPr>
-        <w:t>DIPLOMADO EN INFORMÁTICA</w:t>
+        <w:t>CÁTEDRA DESARROLLO DE SISTEMAS</w:t>
       </w:r>
     </w:p>
     <w:p>
@@ -171,14 +196,6 @@
           <w:lang w:val="es-CR"/>
         </w:rPr>
       </w:pPr>
-      <w:r>
-        <w:rPr>
-          <w:rFonts w:ascii="Arial" w:hAnsi="Arial" w:cs="Arial"/>
-          <w:sz w:val="18"/>
-          <w:lang w:val="es-CR"/>
-        </w:rPr>
-        <w:t>CÁTEDRA DESARROLLO DE SISTEMAS</w:t>
-      </w:r>
     </w:p>
     <w:p>
       <w:pPr>
@@ -191,6 +208,58 @@
           <w:lang w:val="es-CR"/>
         </w:rPr>
       </w:pPr>
+      <w:r>
+        <w:rPr>
+          <w:rFonts w:ascii="Arial" w:hAnsi="Arial" w:cs="Arial"/>
+          <w:sz w:val="18"/>
+          <w:lang w:val="es-CR"/>
+        </w:rPr>
+        <w:t>Tarea</w:t>
+      </w:r>
+      <w:r>
+        <w:rPr>
+          <w:rFonts w:ascii="Arial" w:hAnsi="Arial" w:cs="Arial"/>
+          <w:sz w:val="18"/>
+          <w:lang w:val="es-CR"/>
+        </w:rPr>
+        <w:t xml:space="preserve"> 1</w:t>
+      </w:r>
+    </w:p>
+    <w:p>
+      <w:pPr>
+        <w:jc w:val="center"/>
+        <w:rPr>
+          <w:rStyle w:val="fontstyle01"/>
+          <w:rFonts w:ascii="Arial" w:hAnsi="Arial" w:cs="Arial"/>
+          <w:lang w:val="es-CR"/>
+        </w:rPr>
+      </w:pPr>
+      <w:r>
+        <w:rPr>
+          <w:rStyle w:val="fontstyle01"/>
+          <w:rFonts w:ascii="Arial" w:hAnsi="Arial" w:cs="Arial"/>
+          <w:lang w:val="es-CR"/>
+        </w:rPr>
+        <w:t xml:space="preserve">Big Data </w:t>
+      </w:r>
+    </w:p>
+    <w:p>
+      <w:pPr>
+        <w:jc w:val="center"/>
+        <w:rPr>
+          <w:rFonts w:ascii="Arial" w:hAnsi="Arial" w:cs="Arial"/>
+          <w:lang w:val="es-CR"/>
+        </w:rPr>
+      </w:pPr>
+    </w:p>
+    <w:p>
+      <w:pPr>
+        <w:jc w:val="center"/>
+        <w:rPr>
+          <w:rFonts w:ascii="Arial" w:hAnsi="Arial" w:cs="Arial"/>
+          <w:lang w:val="es-CR"/>
+        </w:rPr>
+      </w:pPr>
     </w:p>
     <w:p>
       <w:pPr>
@@ -209,52 +278,8 @@
           <w:sz w:val="18"/>
           <w:lang w:val="es-CR"/>
         </w:rPr>
-        <w:t>Tarea</w:t>
-      </w:r>
-      <w:r>
-        <w:rPr>
-          <w:rFonts w:ascii="Arial" w:hAnsi="Arial" w:cs="Arial"/>
-          <w:sz w:val="18"/>
-          <w:lang w:val="es-CR"/>
-        </w:rPr>
-        <w:t xml:space="preserve"> 1</w:t>
-      </w:r>
-    </w:p>
-    <w:p>
-      <w:pPr>
-        <w:jc w:val="center"/>
-        <w:rPr>
-          <w:rStyle w:val="fontstyle01"/>
-          <w:rFonts w:ascii="Arial" w:hAnsi="Arial" w:cs="Arial"/>
-          <w:lang w:val="es-CR"/>
-        </w:rPr>
-      </w:pPr>
-      <w:r>
-        <w:rPr>
-          <w:rStyle w:val="fontstyle01"/>
-          <w:rFonts w:ascii="Arial" w:hAnsi="Arial" w:cs="Arial"/>
-          <w:lang w:val="es-CR"/>
-        </w:rPr>
-        <w:t xml:space="preserve">Big Data </w:t>
-      </w:r>
-    </w:p>
-    <w:p>
-      <w:pPr>
-        <w:jc w:val="center"/>
-        <w:rPr>
-          <w:rFonts w:ascii="Arial" w:hAnsi="Arial" w:cs="Arial"/>
-          <w:lang w:val="es-CR"/>
-        </w:rPr>
-      </w:pPr>
-    </w:p>
-    <w:p>
-      <w:pPr>
-        <w:jc w:val="center"/>
-        <w:rPr>
-          <w:rFonts w:ascii="Arial" w:hAnsi="Arial" w:cs="Arial"/>
-          <w:lang w:val="es-CR"/>
-        </w:rPr>
-      </w:pPr>
+        <w:t>Bases de datos</w:t>
+      </w:r>
     </w:p>
     <w:p>
       <w:pPr>
@@ -273,7 +298,7 @@
           <w:sz w:val="18"/>
           <w:lang w:val="es-CR"/>
         </w:rPr>
-        <w:t>Bases de datos</w:t>
+        <w:t>Grupo 02</w:t>
       </w:r>
     </w:p>
     <w:p>
@@ -293,7 +318,15 @@
           <w:sz w:val="18"/>
           <w:lang w:val="es-CR"/>
         </w:rPr>
-        <w:t>Grupo 02</w:t>
+        <w:t>Tutor:</w:t>
+      </w:r>
+      <w:r>
+        <w:rPr>
+          <w:rFonts w:ascii="Arial" w:hAnsi="Arial" w:cs="Arial"/>
+          <w:sz w:val="18"/>
+          <w:lang w:val="es-CR"/>
+        </w:rPr>
+        <w:t xml:space="preserve"> Fabian Sequeira</w:t>
       </w:r>
     </w:p>
     <w:p>
@@ -307,22 +340,6 @@
           <w:lang w:val="es-CR"/>
         </w:rPr>
       </w:pPr>
-      <w:r>
-        <w:rPr>
-          <w:rFonts w:ascii="Arial" w:hAnsi="Arial" w:cs="Arial"/>
-          <w:sz w:val="18"/>
-          <w:lang w:val="es-CR"/>
-        </w:rPr>
-        <w:t>Tutor:</w:t>
-      </w:r>
-      <w:r>
-        <w:rPr>
-          <w:rFonts w:ascii="Arial" w:hAnsi="Arial" w:cs="Arial"/>
-          <w:sz w:val="18"/>
-          <w:lang w:val="es-CR"/>
-        </w:rPr>
-        <w:t xml:space="preserve"> Fabian Sequeira</w:t>
-      </w:r>
     </w:p>
     <w:p>
       <w:pPr>
@@ -335,6 +352,14 @@
           <w:lang w:val="es-CR"/>
         </w:rPr>
       </w:pPr>
+      <w:r>
+        <w:rPr>
+          <w:rFonts w:ascii="Arial" w:hAnsi="Arial" w:cs="Arial"/>
+          <w:sz w:val="18"/>
+          <w:lang w:val="es-CR"/>
+        </w:rPr>
+        <w:t>Rebeca Fallas Blanco</w:t>
+      </w:r>
     </w:p>
     <w:p>
       <w:pPr>
@@ -353,7 +378,7 @@
           <w:sz w:val="18"/>
           <w:lang w:val="es-CR"/>
         </w:rPr>
-        <w:t>Rebeca Fallas Blanco</w:t>
+        <w:t>304790717</w:t>
       </w:r>
     </w:p>
     <w:p>
@@ -367,14 +392,6 @@
           <w:lang w:val="es-CR"/>
         </w:rPr>
       </w:pPr>
-      <w:r>
-        <w:rPr>
-          <w:rFonts w:ascii="Arial" w:hAnsi="Arial" w:cs="Arial"/>
-          <w:sz w:val="18"/>
-          <w:lang w:val="es-CR"/>
-        </w:rPr>
-        <w:t>304790717</w:t>
-      </w:r>
     </w:p>
     <w:p>
       <w:pPr>
@@ -387,6 +404,14 @@
           <w:lang w:val="es-CR"/>
         </w:rPr>
       </w:pPr>
+      <w:r>
+        <w:rPr>
+          <w:rFonts w:ascii="Arial" w:hAnsi="Arial" w:cs="Arial"/>
+          <w:sz w:val="18"/>
+          <w:lang w:val="es-CR"/>
+        </w:rPr>
+        <w:t>Centro Universitario Estudiantes en el Exterior – 31</w:t>
+      </w:r>
     </w:p>
     <w:p>
       <w:pPr>
@@ -405,7 +430,15 @@
           <w:sz w:val="18"/>
           <w:lang w:val="es-CR"/>
         </w:rPr>
-        <w:t>Centro Universitario Estudiantes en el Exterior – 31</w:t>
+        <w:t xml:space="preserve">Fecha de entrega: Domingo </w:t>
+      </w:r>
+      <w:r>
+        <w:rPr>
+          <w:rFonts w:ascii="Arial" w:hAnsi="Arial" w:cs="Arial"/>
+          <w:sz w:val="18"/>
+          <w:lang w:val="es-CR"/>
+        </w:rPr>
+        <w:t>21 de octubre.</w:t>
       </w:r>
     </w:p>
     <w:p>
@@ -414,34 +447,6 @@
         <w:spacing w:line="360" w:lineRule="auto"/>
         <w:jc w:val="center"/>
         <w:rPr>
-          <w:rFonts w:ascii="Arial" w:hAnsi="Arial" w:cs="Arial"/>
-          <w:sz w:val="18"/>
-          <w:lang w:val="es-CR"/>
-        </w:rPr>
-      </w:pPr>
-      <w:r>
-        <w:rPr>
-          <w:rFonts w:ascii="Arial" w:hAnsi="Arial" w:cs="Arial"/>
-          <w:sz w:val="18"/>
-          <w:lang w:val="es-CR"/>
-        </w:rPr>
-        <w:t xml:space="preserve">Fecha de entrega: Domingo </w:t>
-      </w:r>
-      <w:r>
-        <w:rPr>
-          <w:rFonts w:ascii="Arial" w:hAnsi="Arial" w:cs="Arial"/>
-          <w:sz w:val="18"/>
-          <w:lang w:val="es-CR"/>
-        </w:rPr>
-        <w:t>21 de octubre.</w:t>
-      </w:r>
-    </w:p>
-    <w:p>
-      <w:pPr>
-        <w:pStyle w:val="NormalWeb"/>
-        <w:spacing w:line="360" w:lineRule="auto"/>
-        <w:jc w:val="center"/>
-        <w:rPr>
           <w:rStyle w:val="fontstyle01"/>
           <w:rFonts w:ascii="Arial" w:hAnsi="Arial" w:cs="Arial"/>
           <w:sz w:val="18"/>
@@ -485,9 +490,13 @@
       <w:sdtPr>
         <w:rPr>
           <w:rFonts w:eastAsiaTheme="minorHAnsi"/>
+          <w:caps w:val="0"/>
           <w:color w:val="auto"/>
-        </w:rPr>
-        <w:id w:val="-1670312873"/>
+          <w:spacing w:val="0"/>
+          <w:sz w:val="20"/>
+          <w:szCs w:val="20"/>
+        </w:rPr>
+        <w:id w:val="-688457234"/>
         <w:docPartObj>
           <w:docPartGallery w:val="Table of Contents"/>
           <w:docPartUnique/>
@@ -498,11 +507,7 @@
           <w:rFonts w:eastAsiaTheme="minorEastAsia"/>
           <w:b/>
           <w:bCs/>
-          <w:caps w:val="0"/>
           <w:noProof/>
-          <w:spacing w:val="0"/>
-          <w:sz w:val="20"/>
-          <w:szCs w:val="20"/>
         </w:rPr>
       </w:sdtEndPr>
       <w:sdtContent>
@@ -510,19 +515,9 @@
           <w:pPr>
             <w:pStyle w:val="TOCHeading"/>
           </w:pPr>
-          <w:proofErr w:type="spellStart"/>
           <w:r>
-            <w:t>Tabla</w:t>
+            <w:t>Tabla de contenidos</w:t>
           </w:r>
-          <w:proofErr w:type="spellEnd"/>
-          <w:r>
-            <w:t xml:space="preserve"> de </w:t>
-          </w:r>
-          <w:proofErr w:type="spellStart"/>
-          <w:r>
-            <w:t>contenidos</w:t>
-          </w:r>
-          <w:proofErr w:type="spellEnd"/>
         </w:p>
         <w:p>
           <w:pPr>
@@ -1238,20 +1233,12 @@
           <w:lang w:val="es-CR"/>
         </w:rPr>
       </w:pPr>
-      <w:bookmarkStart w:id="0" w:name="_Toc1155216"/>
       <w:r>
         <w:rPr>
           <w:lang w:val="es-CR"/>
         </w:rPr>
         <w:lastRenderedPageBreak/>
-        <w:t>Introducción</w:t>
-      </w:r>
-      <w:bookmarkEnd w:id="0"/>
-      <w:r>
-        <w:rPr>
-          <w:lang w:val="es-CR"/>
-        </w:rPr>
-        <w:t xml:space="preserve"> </w:t>
+        <w:t xml:space="preserve">Introducción </w:t>
       </w:r>
     </w:p>
     <w:p>
@@ -1280,169 +1267,7 @@
           <w:szCs w:val="24"/>
           <w:lang w:val="es-CR"/>
         </w:rPr>
-        <w:t xml:space="preserve">Cada día, sin darse cuenta las personas generan datos que son de gran valor. Al entrar a una tienda y conectarse a la red </w:t>
-      </w:r>
-      <w:r>
-        <w:rPr>
-          <w:rFonts w:ascii="Arial" w:hAnsi="Arial" w:cs="Arial"/>
-          <w:sz w:val="24"/>
-          <w:szCs w:val="24"/>
-          <w:lang w:val="es-CR"/>
-        </w:rPr>
-        <w:t>w</w:t>
-      </w:r>
-      <w:r>
-        <w:rPr>
-          <w:rFonts w:ascii="Arial" w:hAnsi="Arial" w:cs="Arial"/>
-          <w:sz w:val="24"/>
-          <w:szCs w:val="24"/>
-          <w:lang w:val="es-CR"/>
-        </w:rPr>
-        <w:t>i</w:t>
-      </w:r>
-      <w:r>
-        <w:rPr>
-          <w:rFonts w:ascii="Arial" w:hAnsi="Arial" w:cs="Arial"/>
-          <w:sz w:val="24"/>
-          <w:szCs w:val="24"/>
-          <w:lang w:val="es-CR"/>
-        </w:rPr>
-        <w:t>f</w:t>
-      </w:r>
-      <w:r>
-        <w:rPr>
-          <w:rFonts w:ascii="Arial" w:hAnsi="Arial" w:cs="Arial"/>
-          <w:sz w:val="24"/>
-          <w:szCs w:val="24"/>
-          <w:lang w:val="es-CR"/>
-        </w:rPr>
-        <w:t>i, al introducir el número de teléfono que identifica a una persona como cliente frecuente para recibir descuentos,</w:t>
-      </w:r>
-      <w:r>
-        <w:rPr>
-          <w:rFonts w:ascii="Arial" w:hAnsi="Arial" w:cs="Arial"/>
-          <w:sz w:val="24"/>
-          <w:szCs w:val="24"/>
-          <w:lang w:val="es-CR"/>
-        </w:rPr>
-        <w:t xml:space="preserve"> cada vez que </w:t>
-      </w:r>
-      <w:r>
-        <w:rPr>
-          <w:rFonts w:ascii="Arial" w:hAnsi="Arial" w:cs="Arial"/>
-          <w:sz w:val="24"/>
-          <w:szCs w:val="24"/>
-          <w:lang w:val="es-CR"/>
-        </w:rPr>
-        <w:t>nos encontramos frente a una insistente compañía que pide que facilitemos el correo electrónico,</w:t>
-      </w:r>
-      <w:r>
-        <w:rPr>
-          <w:rFonts w:ascii="Arial" w:hAnsi="Arial" w:cs="Arial"/>
-          <w:sz w:val="24"/>
-          <w:szCs w:val="24"/>
-          <w:lang w:val="es-CR"/>
-        </w:rPr>
-        <w:t xml:space="preserve"> </w:t>
-      </w:r>
-      <w:r>
-        <w:rPr>
-          <w:rFonts w:ascii="Arial" w:hAnsi="Arial" w:cs="Arial"/>
-          <w:sz w:val="24"/>
-          <w:szCs w:val="24"/>
-          <w:lang w:val="es-CR"/>
-        </w:rPr>
-        <w:t xml:space="preserve">se </w:t>
-      </w:r>
-      <w:r>
-        <w:rPr>
-          <w:rFonts w:ascii="Arial" w:hAnsi="Arial" w:cs="Arial"/>
-          <w:sz w:val="24"/>
-          <w:szCs w:val="24"/>
-          <w:lang w:val="es-CR"/>
-        </w:rPr>
-        <w:t>está aportando información que puede ayudar a la empresa a identificar áreas de mejora</w:t>
-      </w:r>
-      <w:r>
-        <w:rPr>
-          <w:rFonts w:ascii="Arial" w:hAnsi="Arial" w:cs="Arial"/>
-          <w:sz w:val="24"/>
-          <w:szCs w:val="24"/>
-          <w:lang w:val="es-CR"/>
-        </w:rPr>
-        <w:t xml:space="preserve"> y áreas fuertes</w:t>
-      </w:r>
-      <w:r>
-        <w:rPr>
-          <w:rFonts w:ascii="Arial" w:hAnsi="Arial" w:cs="Arial"/>
-          <w:sz w:val="24"/>
-          <w:szCs w:val="24"/>
-          <w:lang w:val="es-CR"/>
-        </w:rPr>
-        <w:t xml:space="preserve">. </w:t>
-      </w:r>
-      <w:r>
-        <w:rPr>
-          <w:rFonts w:ascii="Arial" w:hAnsi="Arial" w:cs="Arial"/>
-          <w:sz w:val="24"/>
-          <w:szCs w:val="24"/>
-          <w:lang w:val="es-CR"/>
-        </w:rPr>
-        <w:t xml:space="preserve">Al ser información tan valiosa, esta práctica se ha desarrollado enormemente en los últimos años y </w:t>
-      </w:r>
-      <w:r>
-        <w:rPr>
-          <w:rFonts w:ascii="Arial" w:hAnsi="Arial" w:cs="Arial"/>
-          <w:sz w:val="24"/>
-          <w:szCs w:val="24"/>
-          <w:lang w:val="es-CR"/>
-        </w:rPr>
-        <w:t>se puede decir que es</w:t>
-      </w:r>
-      <w:r>
-        <w:rPr>
-          <w:rFonts w:ascii="Arial" w:hAnsi="Arial" w:cs="Arial"/>
-          <w:sz w:val="24"/>
-          <w:szCs w:val="24"/>
-          <w:lang w:val="es-CR"/>
-        </w:rPr>
-        <w:t xml:space="preserve"> indispensable para el desempeño de una empresa.</w:t>
-      </w:r>
-      <w:r>
-        <w:rPr>
-          <w:rFonts w:ascii="Arial" w:hAnsi="Arial" w:cs="Arial"/>
-          <w:sz w:val="24"/>
-          <w:szCs w:val="24"/>
-          <w:lang w:val="es-CR"/>
-        </w:rPr>
-        <w:t xml:space="preserve"> </w:t>
-      </w:r>
-      <w:r>
-        <w:rPr>
-          <w:rFonts w:ascii="Arial" w:hAnsi="Arial" w:cs="Arial"/>
-          <w:sz w:val="24"/>
-          <w:szCs w:val="24"/>
-          <w:lang w:val="es-CR"/>
-        </w:rPr>
-        <w:t xml:space="preserve">Y es que no solo es valiosa para las empresas con fines de lucro, también áreas como la medicina para descubrir la cura a una enfermedad, para identificar zonas geográficas con más tendencias a ciertas enfermedades o condiciones físicas y así poder hacer frente a la situación de la mejor manera, con bases y pruebas y no solo suposiciones. En este documento se va a definir de una forma más técnica y amplia el concepto de Big Data, también se van a exponer ejemplos de la utilización de Big Data y por último las bases de datos y herramientas </w:t>
-      </w:r>
-      <w:r>
-        <w:rPr>
-          <w:rFonts w:ascii="Arial" w:hAnsi="Arial" w:cs="Arial"/>
-          <w:sz w:val="24"/>
-          <w:szCs w:val="24"/>
-          <w:lang w:val="es-CR"/>
-        </w:rPr>
-        <w:t>más</w:t>
-      </w:r>
-      <w:r>
-        <w:rPr>
-          <w:rFonts w:ascii="Arial" w:hAnsi="Arial" w:cs="Arial"/>
-          <w:sz w:val="24"/>
-          <w:szCs w:val="24"/>
-          <w:lang w:val="es-CR"/>
-        </w:rPr>
-        <w:t xml:space="preserve"> utilizadas</w:t>
+        <w:t>Cada día, sin darse cuenta las personas generan datos que son de gran valor. Al entrar a una tienda y conectarse a la red wifi, al introducir el número de teléfono que identifica a una persona como cliente frecuente para recibir descuentos, cada vez que nos encontramos frente a una insistente compañía que pide que facilitemos el correo electrónico, se está aportando información que puede ayudar a la empresa a identificar áreas de mejora y áreas fuertes. Al ser información tan valiosa, esta práctica se ha desarrollado enormemente en los últimos años y se puede decir que es indispensable para el desempeño de una empresa. Y es que no solo es valiosa para las empresas con fines de lucro, también áreas como la medicina para descubrir la cura a una enfermedad, para identificar zonas geográficas con más tendencias a ciertas enfermedades o condiciones físicas y así poder hacer frente a la situación de la mejor manera, con bases y pruebas y no solo suposiciones. En este documento se va a definir de una forma más técnica y amplia el concepto de Big Data, también se van a exponer ejemplos de la utilización de Big Data y por último las bases de datos y herramientas más utilizadas</w:t>
       </w:r>
       <w:r>
         <w:rPr>
@@ -1530,20 +1355,12 @@
           <w:lang w:val="es-CR"/>
         </w:rPr>
       </w:pPr>
-      <w:bookmarkStart w:id="1" w:name="_Toc1155217"/>
       <w:r>
         <w:rPr>
           <w:lang w:val="es-CR"/>
         </w:rPr>
         <w:lastRenderedPageBreak/>
-        <w:t>Desarrollo</w:t>
-      </w:r>
-      <w:bookmarkEnd w:id="1"/>
-      <w:r>
-        <w:rPr>
-          <w:lang w:val="es-CR"/>
-        </w:rPr>
-        <w:t xml:space="preserve"> </w:t>
+        <w:t xml:space="preserve">Desarrollo </w:t>
       </w:r>
     </w:p>
     <w:p>
@@ -1560,14 +1377,12 @@
           <w:lang w:val="es-CR"/>
         </w:rPr>
       </w:pPr>
-      <w:bookmarkStart w:id="2" w:name="_Toc1155218"/>
       <w:r>
         <w:rPr>
           <w:lang w:val="es-CR"/>
         </w:rPr>
         <w:t>¿Qué es Big Data?</w:t>
       </w:r>
-      <w:bookmarkEnd w:id="2"/>
     </w:p>
     <w:p>
       <w:pPr>
@@ -1594,25 +1409,7 @@
           <w:szCs w:val="24"/>
           <w:lang w:val="es-CR"/>
         </w:rPr>
-        <w:t xml:space="preserve">El Big Data consiste en </w:t>
-      </w:r>
-      <w:r>
-        <w:rPr>
-          <w:rFonts w:ascii="Arial" w:hAnsi="Arial" w:cs="Arial"/>
-          <w:sz w:val="24"/>
-          <w:szCs w:val="24"/>
-          <w:lang w:val="es-CR"/>
-        </w:rPr>
-        <w:t xml:space="preserve">la recolección de </w:t>
-      </w:r>
-      <w:r>
-        <w:rPr>
-          <w:rFonts w:ascii="Arial" w:hAnsi="Arial" w:cs="Arial"/>
-          <w:sz w:val="24"/>
-          <w:szCs w:val="24"/>
-          <w:lang w:val="es-CR"/>
-        </w:rPr>
-        <w:t xml:space="preserve">datos de valor para una entidad, el análisis de esos datos y la utilización del resultado del análisis para mejorar en el área identificada. El termino Big Data comenzó a ser utilizado hace poco tiempo, sin embargo, la idea de analizar datos no es tan reciente. El análisis de datos se ha hecho más popular en los últimos años debido a que muchos factores han cambiado, por ejemplo, el acceso a dispositivos de almacenamiento que antes tenían un alto costo por MB, ahora hasta un usuario final tiene la facilidad de adquirir varios terabytes a un precio que era difícil de imaginar en el pasado. </w:t>
+        <w:t xml:space="preserve">El Big Data consiste en la recolección de datos de valor para una entidad, el análisis de esos datos y la utilización del resultado del análisis para mejorar en el área identificada. El termino Big Data comenzó a ser utilizado hace poco tiempo, sin embargo, la idea de analizar datos no es tan reciente. El análisis de datos se ha hecho más popular en los últimos años debido a que muchos factores han cambiado, por ejemplo, el acceso a dispositivos de almacenamiento que antes tenían un alto costo por MB, ahora hasta un usuario final tiene la facilidad de adquirir varios terabytes a un precio que era difícil de imaginar en el pasado. </w:t>
       </w:r>
     </w:p>
     <w:p>
@@ -1772,14 +1569,12 @@
           <w:lang w:val="es-CR"/>
         </w:rPr>
       </w:pPr>
-      <w:bookmarkStart w:id="3" w:name="_Toc1155219"/>
       <w:r>
         <w:rPr>
           <w:lang w:val="es-CR"/>
         </w:rPr>
         <w:t>Ejemplos de utilización de Big Data</w:t>
       </w:r>
-      <w:bookmarkEnd w:id="3"/>
     </w:p>
     <w:p>
       <w:pPr>
@@ -1795,34 +1590,172 @@
           <w:ilvl w:val="0"/>
           <w:numId w:val="1"/>
         </w:numPr>
-        <w:rPr>
-          <w:lang w:val="es-CR"/>
-        </w:rPr>
-      </w:pPr>
-      <w:r>
-        <w:rPr>
-          <w:lang w:val="es-CR"/>
-        </w:rPr>
-        <w:t xml:space="preserve">Análisis </w:t>
-      </w:r>
-      <w:r>
-        <w:rPr>
-          <w:lang w:val="es-CR"/>
-        </w:rPr>
-        <w:t xml:space="preserve">extenso </w:t>
-      </w:r>
-      <w:r>
-        <w:rPr>
-          <w:lang w:val="es-CR"/>
-        </w:rPr>
-        <w:t>de clientes</w:t>
-      </w:r>
-      <w:r>
-        <w:rPr>
-          <w:lang w:val="es-CR"/>
-        </w:rPr>
-        <w:t>:</w:t>
-      </w:r>
+        <w:spacing w:line="480" w:lineRule="auto"/>
+        <w:jc w:val="both"/>
+        <w:rPr>
+          <w:rFonts w:ascii="Arial" w:hAnsi="Arial"/>
+          <w:sz w:val="24"/>
+          <w:lang w:val="es-CR"/>
+          <w:rPrChange w:id="0" w:author="Andres Pinto" w:date="2019-03-16T17:04:00Z">
+            <w:rPr>
+              <w:lang w:val="es-CR"/>
+            </w:rPr>
+          </w:rPrChange>
+        </w:rPr>
+        <w:pPrChange w:id="1" w:author="Andres Pinto" w:date="2019-03-16T17:04:00Z">
+          <w:pPr>
+            <w:pStyle w:val="ListParagraph"/>
+            <w:numPr>
+              <w:numId w:val="1"/>
+            </w:numPr>
+            <w:ind w:hanging="360"/>
+          </w:pPr>
+        </w:pPrChange>
+      </w:pPr>
+      <w:r>
+        <w:rPr>
+          <w:rFonts w:ascii="Arial" w:hAnsi="Arial"/>
+          <w:sz w:val="24"/>
+          <w:lang w:val="es-CR"/>
+          <w:rPrChange w:id="2" w:author="Andres Pinto" w:date="2019-03-16T17:04:00Z">
+            <w:rPr>
+              <w:lang w:val="es-CR"/>
+            </w:rPr>
+          </w:rPrChange>
+        </w:rPr>
+        <w:t>Análisis extenso de clientes:</w:t>
+      </w:r>
+    </w:p>
+    <w:p>
+      <w:pPr>
+        <w:spacing w:line="480" w:lineRule="auto"/>
+        <w:ind w:left="360"/>
+        <w:jc w:val="both"/>
+        <w:rPr>
+          <w:ins w:id="3" w:author="Andres Pinto" w:date="2019-03-16T17:04:00Z"/>
+          <w:rFonts w:ascii="Arial" w:hAnsi="Arial" w:cs="Arial"/>
+          <w:sz w:val="24"/>
+          <w:lang w:val="es-CR"/>
+        </w:rPr>
+      </w:pPr>
+      <w:ins w:id="4" w:author="Andres Pinto" w:date="2019-03-16T17:04:00Z">
+        <w:r>
+          <w:rPr>
+            <w:rFonts w:ascii="Arial" w:hAnsi="Arial" w:cs="Arial"/>
+            <w:sz w:val="24"/>
+            <w:lang w:val="es-CR"/>
+          </w:rPr>
+          <w:t xml:space="preserve">El ámbito de los negocios es probablemente el área que más ha sacado provecho de los beneficios que ofrece el análisis de datos a </w:t>
+        </w:r>
+        <w:proofErr w:type="spellStart"/>
+        <w:r>
+          <w:rPr>
+            <w:rFonts w:ascii="Arial" w:hAnsi="Arial" w:cs="Arial"/>
+            <w:sz w:val="24"/>
+            <w:lang w:val="es-CR"/>
+          </w:rPr>
+          <w:t>travez</w:t>
+        </w:r>
+        <w:proofErr w:type="spellEnd"/>
+        <w:r>
+          <w:rPr>
+            <w:rFonts w:ascii="Arial" w:hAnsi="Arial" w:cs="Arial"/>
+            <w:sz w:val="24"/>
+            <w:lang w:val="es-CR"/>
+          </w:rPr>
+          <w:t xml:space="preserve"> de </w:t>
+        </w:r>
+        <w:proofErr w:type="spellStart"/>
+        <w:r>
+          <w:rPr>
+            <w:rFonts w:ascii="Arial" w:hAnsi="Arial" w:cs="Arial"/>
+            <w:sz w:val="24"/>
+            <w:lang w:val="es-CR"/>
+          </w:rPr>
+          <w:t>BigData</w:t>
+        </w:r>
+        <w:proofErr w:type="spellEnd"/>
+        <w:r>
+          <w:rPr>
+            <w:rFonts w:ascii="Arial" w:hAnsi="Arial" w:cs="Arial"/>
+            <w:sz w:val="24"/>
+            <w:lang w:val="es-CR"/>
+          </w:rPr>
+          <w:t>. Las empresas han descubierto que pueden predecir temporadas en las que las ventas van a aumentar</w:t>
+        </w:r>
+        <w:r>
+          <w:rPr>
+            <w:rFonts w:ascii="Arial" w:hAnsi="Arial" w:cs="Arial"/>
+            <w:sz w:val="24"/>
+            <w:lang w:val="es-CR"/>
+          </w:rPr>
+          <w:t>,</w:t>
+        </w:r>
+        <w:r>
+          <w:rPr>
+            <w:rFonts w:ascii="Arial" w:hAnsi="Arial" w:cs="Arial"/>
+            <w:sz w:val="24"/>
+            <w:lang w:val="es-CR"/>
+          </w:rPr>
+          <w:t xml:space="preserve"> que productos se van a vendar más,</w:t>
+        </w:r>
+        <w:r>
+          <w:rPr>
+            <w:rFonts w:ascii="Arial" w:hAnsi="Arial" w:cs="Arial"/>
+            <w:sz w:val="24"/>
+            <w:lang w:val="es-CR"/>
+          </w:rPr>
+          <w:t xml:space="preserve"> entre muchas otras cosas.</w:t>
+        </w:r>
+        <w:r>
+          <w:rPr>
+            <w:rFonts w:ascii="Arial" w:hAnsi="Arial" w:cs="Arial"/>
+            <w:sz w:val="24"/>
+            <w:lang w:val="es-CR"/>
+          </w:rPr>
+          <w:t xml:space="preserve"> </w:t>
+        </w:r>
+        <w:r>
+          <w:rPr>
+            <w:rFonts w:ascii="Arial" w:hAnsi="Arial" w:cs="Arial"/>
+            <w:sz w:val="24"/>
+            <w:lang w:val="es-CR"/>
+          </w:rPr>
+          <w:t>D</w:t>
+        </w:r>
+        <w:r>
+          <w:rPr>
+            <w:rFonts w:ascii="Arial" w:hAnsi="Arial" w:cs="Arial"/>
+            <w:sz w:val="24"/>
+            <w:lang w:val="es-CR"/>
+          </w:rPr>
+          <w:t>e esa forma las</w:t>
+        </w:r>
+        <w:r>
+          <w:rPr>
+            <w:rFonts w:ascii="Arial" w:hAnsi="Arial" w:cs="Arial"/>
+            <w:sz w:val="24"/>
+            <w:lang w:val="es-CR"/>
+          </w:rPr>
+          <w:t xml:space="preserve"> </w:t>
+        </w:r>
+        <w:r>
+          <w:rPr>
+            <w:rFonts w:ascii="Arial" w:hAnsi="Arial" w:cs="Arial"/>
+            <w:sz w:val="24"/>
+            <w:lang w:val="es-CR"/>
+          </w:rPr>
+          <w:t>pueden planear de una forma más exacta el abastecimiento de los puntos de venta</w:t>
+        </w:r>
+        <w:r>
+          <w:rPr>
+            <w:rFonts w:ascii="Arial" w:hAnsi="Arial" w:cs="Arial"/>
+            <w:sz w:val="24"/>
+            <w:lang w:val="es-CR"/>
+          </w:rPr>
+          <w:t xml:space="preserve">, así promocionar productos por medio de ofertas. </w:t>
+        </w:r>
+      </w:ins>
     </w:p>
     <w:p>
       <w:pPr>
@@ -1831,28 +1764,114 @@
           <w:ilvl w:val="0"/>
           <w:numId w:val="1"/>
         </w:numPr>
-        <w:rPr>
-          <w:lang w:val="es-CR"/>
-        </w:rPr>
-      </w:pPr>
-      <w:r>
-        <w:rPr>
-          <w:lang w:val="es-CR"/>
-        </w:rPr>
-        <w:t>Prevención y detección de fraude</w:t>
-      </w:r>
-      <w:r>
-        <w:rPr>
-          <w:lang w:val="es-CR"/>
-        </w:rPr>
-        <w:t>:</w:t>
-      </w:r>
-      <w:r>
-        <w:rPr>
-          <w:lang w:val="es-CR"/>
-        </w:rPr>
-        <w:t xml:space="preserve"> </w:t>
-      </w:r>
+        <w:spacing w:line="480" w:lineRule="auto"/>
+        <w:jc w:val="both"/>
+        <w:rPr>
+          <w:ins w:id="5" w:author="Andres Pinto" w:date="2019-03-16T17:04:00Z"/>
+          <w:rFonts w:ascii="Arial" w:hAnsi="Arial" w:cs="Arial"/>
+          <w:sz w:val="24"/>
+          <w:lang w:val="es-CR"/>
+        </w:rPr>
+      </w:pPr>
+      <w:ins w:id="6" w:author="Andres Pinto" w:date="2019-03-16T17:04:00Z">
+        <w:r>
+          <w:rPr>
+            <w:rFonts w:ascii="Arial" w:hAnsi="Arial" w:cs="Arial"/>
+            <w:sz w:val="24"/>
+            <w:lang w:val="es-CR"/>
+          </w:rPr>
+          <w:t xml:space="preserve">Prevención y detección de fraude: </w:t>
+        </w:r>
+        <w:r>
+          <w:rPr>
+            <w:rFonts w:ascii="Arial" w:hAnsi="Arial" w:cs="Arial"/>
+            <w:sz w:val="24"/>
+            <w:lang w:val="es-CR"/>
+          </w:rPr>
+          <w:t xml:space="preserve">El </w:t>
+        </w:r>
+        <w:proofErr w:type="spellStart"/>
+        <w:r>
+          <w:rPr>
+            <w:rFonts w:ascii="Arial" w:hAnsi="Arial" w:cs="Arial"/>
+            <w:sz w:val="24"/>
+            <w:lang w:val="es-CR"/>
+          </w:rPr>
+          <w:t>big</w:t>
+        </w:r>
+        <w:proofErr w:type="spellEnd"/>
+        <w:r>
+          <w:rPr>
+            <w:rFonts w:ascii="Arial" w:hAnsi="Arial" w:cs="Arial"/>
+            <w:sz w:val="24"/>
+            <w:lang w:val="es-CR"/>
+          </w:rPr>
+          <w:t xml:space="preserve"> data es utilizado por las entidades de tarjetas de crédito o </w:t>
+        </w:r>
+      </w:ins>
+      <w:r>
+        <w:rPr>
+          <w:rFonts w:ascii="Arial" w:hAnsi="Arial" w:cs="Arial"/>
+          <w:sz w:val="24"/>
+          <w:lang w:val="es-CR"/>
+        </w:rPr>
+        <w:t>débito</w:t>
+      </w:r>
+      <w:ins w:id="7" w:author="Andres Pinto" w:date="2019-03-16T17:04:00Z">
+        <w:r>
+          <w:rPr>
+            <w:rFonts w:ascii="Arial" w:hAnsi="Arial" w:cs="Arial"/>
+            <w:sz w:val="24"/>
+            <w:lang w:val="es-CR"/>
+          </w:rPr>
+          <w:t xml:space="preserve"> para detectar y prevenir fraude. Esta tarea suele ser complicada debido a que, si se analizaran todas las transacciones que realiza un usuario, debido al tiempo que tardaría en procesarse una transacción, la satisfacción del cliente se vería afectada, por otra parte, si no se detecta una acción fraudulenta, el cliente se vería afectado también. El Big Data ayuda a analizar los datos de una forma </w:t>
+        </w:r>
+      </w:ins>
+      <w:r>
+        <w:rPr>
+          <w:rFonts w:ascii="Arial" w:hAnsi="Arial" w:cs="Arial"/>
+          <w:sz w:val="24"/>
+          <w:lang w:val="es-CR"/>
+        </w:rPr>
+        <w:t>más</w:t>
+      </w:r>
+      <w:ins w:id="8" w:author="Andres Pinto" w:date="2019-03-16T17:04:00Z">
+        <w:r>
+          <w:rPr>
+            <w:rFonts w:ascii="Arial" w:hAnsi="Arial" w:cs="Arial"/>
+            <w:sz w:val="24"/>
+            <w:lang w:val="es-CR"/>
+          </w:rPr>
+          <w:t xml:space="preserve"> inteligente, buscando patrones que indiquen posibles anomalías. Por ejemplo, si un cliente vive en San </w:t>
+        </w:r>
+      </w:ins>
+      <w:r>
+        <w:rPr>
+          <w:rFonts w:ascii="Arial" w:hAnsi="Arial" w:cs="Arial"/>
+          <w:sz w:val="24"/>
+          <w:lang w:val="es-CR"/>
+        </w:rPr>
+        <w:t>José</w:t>
+      </w:r>
+      <w:ins w:id="9" w:author="Andres Pinto" w:date="2019-03-16T17:04:00Z">
+        <w:r>
+          <w:rPr>
+            <w:rFonts w:ascii="Arial" w:hAnsi="Arial" w:cs="Arial"/>
+            <w:sz w:val="24"/>
+            <w:lang w:val="es-CR"/>
+          </w:rPr>
+          <w:t xml:space="preserve">, Costa Rica, por lo general realiza sus transacciones en ese lugar, no acostumbra comprar alimento para mascotas o ningún tipo de producto relacionado a mascotas y en una ocasión se realiza una compra de alimento para lagarto en Nueva York con </w:t>
+        </w:r>
+        <w:r>
+          <w:rPr>
+            <w:rFonts w:ascii="Arial" w:hAnsi="Arial" w:cs="Arial"/>
+            <w:sz w:val="24"/>
+            <w:lang w:val="es-CR"/>
+          </w:rPr>
+          <w:lastRenderedPageBreak/>
+          <w:t xml:space="preserve">su tarjeta, inmediatamente se va a generar una alerta que notificara a las partes interesadas, y esa persona probablemente reciba una llamada del banco para confirmar si la compra efectivamente fue realizada por el cliente o se trata de fraude. </w:t>
+        </w:r>
+      </w:ins>
     </w:p>
     <w:p>
       <w:pPr>
@@ -1861,15 +1880,86 @@
           <w:ilvl w:val="0"/>
           <w:numId w:val="1"/>
         </w:numPr>
-        <w:rPr>
-          <w:lang w:val="es-CR"/>
-        </w:rPr>
-      </w:pPr>
-      <w:r>
-        <w:rPr>
-          <w:lang w:val="es-CR"/>
-        </w:rPr>
-        <w:t xml:space="preserve">Medicina </w:t>
+        <w:spacing w:line="480" w:lineRule="auto"/>
+        <w:jc w:val="both"/>
+        <w:rPr>
+          <w:rFonts w:ascii="Arial" w:hAnsi="Arial" w:cs="Arial"/>
+          <w:sz w:val="24"/>
+          <w:lang w:val="es-CR"/>
+        </w:rPr>
+      </w:pPr>
+      <w:ins w:id="10" w:author="Andres Pinto" w:date="2019-03-16T17:04:00Z">
+        <w:r>
+          <w:rPr>
+            <w:rFonts w:ascii="Arial" w:hAnsi="Arial" w:cs="Arial"/>
+            <w:sz w:val="24"/>
+            <w:lang w:val="es-CR"/>
+          </w:rPr>
+          <w:t>Medicina</w:t>
+        </w:r>
+        <w:r>
+          <w:rPr>
+            <w:rFonts w:ascii="Arial" w:hAnsi="Arial" w:cs="Arial"/>
+            <w:sz w:val="24"/>
+            <w:lang w:val="es-CR"/>
+          </w:rPr>
+          <w:t>:</w:t>
+        </w:r>
+      </w:ins>
+      <w:r>
+        <w:rPr>
+          <w:rFonts w:ascii="Arial" w:hAnsi="Arial" w:cs="Arial"/>
+          <w:sz w:val="24"/>
+          <w:lang w:val="es-CR"/>
+        </w:rPr>
+        <w:t xml:space="preserve"> Big Data esta si</w:t>
+      </w:r>
+      <w:r>
+        <w:rPr>
+          <w:rFonts w:ascii="Arial" w:hAnsi="Arial" w:cs="Arial"/>
+          <w:sz w:val="24"/>
+          <w:lang w:val="es-CR"/>
+        </w:rPr>
+        <w:t xml:space="preserve">endo utilizada en algunos hospitales de Paris para planear de una mejor forma y corregir el problema de personal del hospital que se encuentra activo a cierta hora del día. Después de analizar 10 años de datos con la ayuda de Big Data, lograron predecir un aproximado de pacientes que se van a presentar al hospital en un periodo de 15 días próximos. </w:t>
+      </w:r>
+    </w:p>
+    <w:p>
+      <w:pPr>
+        <w:pStyle w:val="ListParagraph"/>
+        <w:spacing w:line="480" w:lineRule="auto"/>
+        <w:jc w:val="both"/>
+        <w:rPr>
+          <w:ins w:id="11" w:author="Andres Pinto" w:date="2019-03-16T17:04:00Z"/>
+          <w:rFonts w:ascii="Arial" w:hAnsi="Arial" w:cs="Arial"/>
+          <w:sz w:val="24"/>
+          <w:lang w:val="es-CR"/>
+        </w:rPr>
+      </w:pPr>
+      <w:r>
+        <w:rPr>
+          <w:rFonts w:ascii="Arial" w:hAnsi="Arial" w:cs="Arial"/>
+          <w:sz w:val="24"/>
+          <w:lang w:val="es-CR"/>
+        </w:rPr>
+        <w:t xml:space="preserve">Algo tan sencillo como puede ser utilizar un reloj inteligente como por ejemplo un Fitbit, ayuda a monitorea las horas de sueño y detectar insomnio, detectar problemas en el corazón entre otros, según </w:t>
+      </w:r>
+      <w:proofErr w:type="spellStart"/>
+      <w:r>
+        <w:rPr>
+          <w:rFonts w:ascii="Arial" w:hAnsi="Arial" w:cs="Arial"/>
+          <w:sz w:val="24"/>
+          <w:lang w:val="es-CR"/>
+        </w:rPr>
+        <w:t>datapine</w:t>
+      </w:r>
+      <w:proofErr w:type="spellEnd"/>
+      <w:r>
+        <w:rPr>
+          <w:rFonts w:ascii="Arial" w:hAnsi="Arial" w:cs="Arial"/>
+          <w:sz w:val="24"/>
+          <w:lang w:val="es-CR"/>
+        </w:rPr>
+        <w:t xml:space="preserve"> algunas compañías de seguros ofrecerían beneficios a personas que utilizan este tipo de relojes. </w:t>
       </w:r>
     </w:p>
     <w:p>
@@ -1880,158 +1970,439 @@
           <w:numId w:val="1"/>
         </w:numPr>
         <w:rPr>
-          <w:lang w:val="es-CR"/>
-        </w:rPr>
-      </w:pPr>
-      <w:r>
-        <w:rPr>
-          <w:lang w:val="es-CR"/>
-        </w:rPr>
-        <w:t xml:space="preserve">Agricultura </w:t>
-      </w:r>
-    </w:p>
-    <w:p>
-      <w:pPr>
-        <w:rPr>
-          <w:lang w:val="es-CR"/>
-        </w:rPr>
-      </w:pPr>
-    </w:p>
-    <w:p>
-      <w:pPr>
-        <w:rPr>
-          <w:lang w:val="es-CR"/>
-        </w:rPr>
-      </w:pPr>
-    </w:p>
-    <w:p>
-      <w:pPr>
-        <w:pStyle w:val="Heading2"/>
-        <w:rPr>
-          <w:lang w:val="es-CR"/>
-        </w:rPr>
-      </w:pPr>
-      <w:bookmarkStart w:id="4" w:name="_Toc1155220"/>
-      <w:r>
-        <w:rPr>
-          <w:lang w:val="es-CR"/>
-        </w:rPr>
-        <w:t>Bases de datos y herramientas Big Data</w:t>
-      </w:r>
-      <w:bookmarkEnd w:id="4"/>
-      <w:r>
-        <w:rPr>
-          <w:lang w:val="es-CR"/>
-        </w:rPr>
-        <w:t xml:space="preserve"> </w:t>
-      </w:r>
-    </w:p>
-    <w:p>
-      <w:pPr>
-        <w:pStyle w:val="Heading3"/>
-        <w:rPr>
-          <w:lang w:val="es-CR"/>
-        </w:rPr>
-      </w:pPr>
-    </w:p>
-    <w:p>
-      <w:pPr>
-        <w:rPr>
-          <w:lang w:val="es-CR"/>
-        </w:rPr>
-      </w:pPr>
-      <w:r>
-        <w:rPr>
-          <w:lang w:val="es-CR"/>
-        </w:rPr>
-        <w:t xml:space="preserve">Bases de datos y Big </w:t>
-      </w:r>
-      <w:proofErr w:type="gramStart"/>
-      <w:r>
-        <w:rPr>
-          <w:lang w:val="es-CR"/>
-        </w:rPr>
-        <w:t xml:space="preserve">Data </w:t>
-      </w:r>
-      <w:r>
-        <w:rPr>
-          <w:lang w:val="es-CR"/>
-        </w:rPr>
-        <w:t>:</w:t>
-      </w:r>
-      <w:proofErr w:type="gramEnd"/>
-      <w:r>
-        <w:rPr>
-          <w:lang w:val="es-CR"/>
-        </w:rPr>
-        <w:t xml:space="preserve"> </w:t>
-      </w:r>
-      <w:hyperlink r:id="rId10" w:history="1">
+          <w:del w:id="12" w:author="Andres Pinto" w:date="2019-03-16T17:04:00Z"/>
+          <w:lang w:val="es-CR"/>
+        </w:rPr>
+      </w:pPr>
+      <w:del w:id="13" w:author="Andres Pinto" w:date="2019-03-16T17:04:00Z">
         <w:r>
           <w:rPr>
-            <w:rStyle w:val="Hyperlink"/>
             <w:lang w:val="es-CR"/>
           </w:rPr>
-          <w:t>http://basho.com/resources/big-data-databases/</w:t>
+          <w:delText>Prevención y detección de fraude</w:delText>
         </w:r>
-      </w:hyperlink>
-    </w:p>
-    <w:p>
-      <w:pPr>
-        <w:rPr>
-          <w:lang w:val="es-CR"/>
-        </w:rPr>
-      </w:pPr>
-      <w:r>
-        <w:rPr>
-          <w:lang w:val="es-CR"/>
-        </w:rPr>
-        <w:t xml:space="preserve">NoSQL </w:t>
-      </w:r>
-    </w:p>
-    <w:p>
-      <w:pPr>
-        <w:rPr>
-          <w:lang w:val="es-CR"/>
-        </w:rPr>
-      </w:pPr>
+        <w:r>
+          <w:rPr>
+            <w:lang w:val="es-CR"/>
+          </w:rPr>
+          <w:delText>:</w:delText>
+        </w:r>
+        <w:r>
+          <w:rPr>
+            <w:lang w:val="es-CR"/>
+          </w:rPr>
+          <w:delText xml:space="preserve"> </w:delText>
+        </w:r>
+      </w:del>
     </w:p>
     <w:p>
       <w:pPr>
         <w:pStyle w:val="ListParagraph"/>
         <w:numPr>
           <w:ilvl w:val="0"/>
-          <w:numId w:val="3"/>
+          <w:numId w:val="1"/>
         </w:numPr>
         <w:rPr>
-          <w:lang w:val="es-CR"/>
-        </w:rPr>
-      </w:pPr>
-      <w:r>
-        <w:rPr>
-          <w:lang w:val="es-CR"/>
-        </w:rPr>
-        <w:t xml:space="preserve">MongoDB </w:t>
-      </w:r>
-    </w:p>
-    <w:p>
-      <w:pPr>
-        <w:rPr>
-          <w:lang w:val="es-CR"/>
-        </w:rPr>
-      </w:pPr>
-    </w:p>
-    <w:p>
-      <w:pPr>
-        <w:rPr>
-          <w:lang w:val="es-CR"/>
-        </w:rPr>
-      </w:pPr>
-      <w:r>
-        <w:rPr>
-          <w:lang w:val="es-CR"/>
-        </w:rPr>
-        <w:t>Herramientas:</w:t>
+          <w:del w:id="14" w:author="Andres Pinto" w:date="2019-03-16T17:04:00Z"/>
+          <w:lang w:val="es-CR"/>
+        </w:rPr>
+      </w:pPr>
+      <w:del w:id="15" w:author="Andres Pinto" w:date="2019-03-16T17:04:00Z">
+        <w:r>
+          <w:rPr>
+            <w:lang w:val="es-CR"/>
+          </w:rPr>
+          <w:delText xml:space="preserve">Medicina </w:delText>
+        </w:r>
+      </w:del>
+    </w:p>
+    <w:p>
+      <w:pPr>
+        <w:rPr>
+          <w:lang w:val="es-CR"/>
+        </w:rPr>
+      </w:pPr>
+    </w:p>
+    <w:p>
+      <w:pPr>
+        <w:pStyle w:val="Heading2"/>
+      </w:pPr>
+      <w:r>
+        <w:t xml:space="preserve">Bases de datos y herramientas Big Data </w:t>
+      </w:r>
+    </w:p>
+    <w:p>
+      <w:pPr>
+        <w:rPr>
+          <w:lang w:val="es-CR"/>
+        </w:rPr>
+      </w:pPr>
+    </w:p>
+    <w:p>
+      <w:pPr>
+        <w:pStyle w:val="Heading3"/>
+      </w:pPr>
+      <w:r>
+        <w:t xml:space="preserve">Bases de datos </w:t>
+      </w:r>
+      <w:r>
+        <w:t xml:space="preserve">NoSQL </w:t>
+      </w:r>
+    </w:p>
+    <w:p/>
+    <w:p>
+      <w:pPr>
+        <w:spacing w:line="480" w:lineRule="auto"/>
+        <w:ind w:firstLine="360"/>
+        <w:jc w:val="both"/>
+        <w:rPr>
+          <w:rFonts w:ascii="Arial" w:hAnsi="Arial" w:cs="Arial"/>
+          <w:sz w:val="24"/>
+          <w:lang w:val="es-CR"/>
+        </w:rPr>
+      </w:pPr>
+      <w:r>
+        <w:rPr>
+          <w:rFonts w:ascii="Arial" w:hAnsi="Arial" w:cs="Arial"/>
+          <w:sz w:val="24"/>
+          <w:lang w:val="es-CR"/>
+        </w:rPr>
+        <w:t>Las bases de datos tradicionales o RDBMS, (sistemas de bases de datos relacionales por sus siglas en ingles), han probado no ser muy efectivas a la hora de almacenar la cantidad y los tipos de datos que se utilizan en big data y análisis de datos, por lo que se ha creado una alternativa que es capaz de manejar esta información de una forma más flexible</w:t>
+      </w:r>
+      <w:r>
+        <w:rPr>
+          <w:rFonts w:ascii="Arial" w:hAnsi="Arial" w:cs="Arial"/>
+          <w:sz w:val="24"/>
+          <w:lang w:val="es-CR"/>
+        </w:rPr>
+        <w:t>, ya que puede almacenar datos no estructurados</w:t>
+      </w:r>
+      <w:r>
+        <w:rPr>
+          <w:rFonts w:ascii="Arial" w:hAnsi="Arial" w:cs="Arial"/>
+          <w:sz w:val="24"/>
+          <w:lang w:val="es-CR"/>
+        </w:rPr>
+        <w:t xml:space="preserve">, a esta alternativa se le llama NoSQL, que puede significar, “no SQL” o “no solo SQL”. </w:t>
+      </w:r>
+    </w:p>
+    <w:p>
+      <w:pPr>
+        <w:pStyle w:val="Heading4"/>
+        <w:rPr>
+          <w:lang w:val="es-CR"/>
+        </w:rPr>
+      </w:pPr>
+      <w:r>
+        <w:rPr>
+          <w:lang w:val="es-CR"/>
+        </w:rPr>
+        <w:lastRenderedPageBreak/>
+        <w:t>Riak KV</w:t>
+      </w:r>
+    </w:p>
+    <w:p>
+      <w:pPr>
+        <w:rPr>
+          <w:lang w:val="es-CR"/>
+        </w:rPr>
+      </w:pPr>
+    </w:p>
+    <w:p>
+      <w:pPr>
+        <w:spacing w:line="480" w:lineRule="auto"/>
+        <w:ind w:firstLine="360"/>
+        <w:jc w:val="both"/>
+        <w:rPr>
+          <w:rFonts w:ascii="Arial" w:hAnsi="Arial" w:cs="Arial"/>
+          <w:sz w:val="24"/>
+          <w:lang w:val="es-CR"/>
+        </w:rPr>
+      </w:pPr>
+      <w:r>
+        <w:rPr>
+          <w:rFonts w:ascii="Arial" w:hAnsi="Arial" w:cs="Arial"/>
+          <w:sz w:val="24"/>
+          <w:lang w:val="es-CR"/>
+        </w:rPr>
+        <w:t xml:space="preserve">Un ejemplo de herramienta NoSQL es </w:t>
+      </w:r>
+      <w:proofErr w:type="spellStart"/>
+      <w:r>
+        <w:rPr>
+          <w:rFonts w:ascii="Arial" w:hAnsi="Arial" w:cs="Arial"/>
+          <w:sz w:val="24"/>
+          <w:lang w:val="es-CR"/>
+        </w:rPr>
+        <w:t>Riak</w:t>
+      </w:r>
+      <w:proofErr w:type="spellEnd"/>
+      <w:r>
+        <w:rPr>
+          <w:rFonts w:ascii="Arial" w:hAnsi="Arial" w:cs="Arial"/>
+          <w:sz w:val="24"/>
+          <w:lang w:val="es-CR"/>
+        </w:rPr>
+        <w:t xml:space="preserve"> KV. En su pagina web </w:t>
+      </w:r>
+      <w:proofErr w:type="spellStart"/>
+      <w:r>
+        <w:rPr>
+          <w:rFonts w:ascii="Arial" w:hAnsi="Arial" w:cs="Arial"/>
+          <w:sz w:val="24"/>
+          <w:lang w:val="es-CR"/>
+        </w:rPr>
+        <w:t>riak</w:t>
+      </w:r>
+      <w:proofErr w:type="spellEnd"/>
+      <w:r>
+        <w:rPr>
+          <w:rFonts w:ascii="Arial" w:hAnsi="Arial" w:cs="Arial"/>
+          <w:sz w:val="24"/>
+          <w:lang w:val="es-CR"/>
+        </w:rPr>
+        <w:t xml:space="preserve"> menciona que esta herramienta ofrece alta disponibilidad, escalabilidad, tolerancia a fallos y </w:t>
+      </w:r>
+      <w:r>
+        <w:rPr>
+          <w:rFonts w:ascii="Arial" w:hAnsi="Arial" w:cs="Arial"/>
+          <w:sz w:val="24"/>
+          <w:lang w:val="es-CR"/>
+        </w:rPr>
+        <w:t xml:space="preserve">simplicidad de operación. </w:t>
+      </w:r>
+    </w:p>
+    <w:p>
+      <w:pPr>
+        <w:pStyle w:val="Heading4"/>
+        <w:rPr>
+          <w:shd w:val="clear" w:color="auto" w:fill="FFFFFF"/>
+        </w:rPr>
+      </w:pPr>
+      <w:r>
+        <w:rPr>
+          <w:shd w:val="clear" w:color="auto" w:fill="FFFFFF"/>
+        </w:rPr>
+        <w:t>The Apache Cassandra</w:t>
+      </w:r>
+    </w:p>
+    <w:p/>
+    <w:p>
+      <w:pPr>
+        <w:spacing w:line="480" w:lineRule="auto"/>
+        <w:jc w:val="both"/>
+        <w:rPr>
+          <w:rFonts w:ascii="Arial" w:hAnsi="Arial" w:cs="Arial"/>
+          <w:sz w:val="24"/>
+          <w:szCs w:val="24"/>
+          <w:lang w:val="es-CR"/>
+        </w:rPr>
+      </w:pPr>
+      <w:r>
+        <w:tab/>
+      </w:r>
+      <w:proofErr w:type="spellStart"/>
+      <w:r>
+        <w:rPr>
+          <w:rFonts w:ascii="Arial" w:hAnsi="Arial" w:cs="Arial"/>
+          <w:sz w:val="24"/>
+          <w:szCs w:val="24"/>
+          <w:lang w:val="es-CR"/>
+        </w:rPr>
+        <w:t>Cassandra</w:t>
+      </w:r>
+      <w:proofErr w:type="spellEnd"/>
+      <w:r>
+        <w:rPr>
+          <w:rFonts w:ascii="Arial" w:hAnsi="Arial" w:cs="Arial"/>
+          <w:sz w:val="24"/>
+          <w:szCs w:val="24"/>
+          <w:lang w:val="es-CR"/>
+        </w:rPr>
+        <w:t xml:space="preserve"> es otra herramienta NoSQL y es utilizada por grandes compañías</w:t>
+      </w:r>
+      <w:r>
+        <w:rPr>
+          <w:rFonts w:ascii="Arial" w:hAnsi="Arial" w:cs="Arial"/>
+          <w:sz w:val="24"/>
+          <w:szCs w:val="24"/>
+          <w:lang w:val="es-CR"/>
+        </w:rPr>
+        <w:t>, incluso algunas de tecnología</w:t>
+      </w:r>
+      <w:r>
+        <w:rPr>
+          <w:rFonts w:ascii="Arial" w:hAnsi="Arial" w:cs="Arial"/>
+          <w:sz w:val="24"/>
+          <w:szCs w:val="24"/>
+          <w:lang w:val="es-CR"/>
+        </w:rPr>
+        <w:t xml:space="preserve"> como Comcast, eBay, Netflix, Hulu, </w:t>
+      </w:r>
+      <w:proofErr w:type="spellStart"/>
+      <w:r>
+        <w:rPr>
+          <w:rFonts w:ascii="Arial" w:hAnsi="Arial" w:cs="Arial"/>
+          <w:sz w:val="24"/>
+          <w:szCs w:val="24"/>
+          <w:lang w:val="es-CR"/>
+        </w:rPr>
+        <w:t>The</w:t>
+      </w:r>
+      <w:proofErr w:type="spellEnd"/>
+      <w:r>
+        <w:rPr>
+          <w:rFonts w:ascii="Arial" w:hAnsi="Arial" w:cs="Arial"/>
+          <w:sz w:val="24"/>
+          <w:szCs w:val="24"/>
+          <w:lang w:val="es-CR"/>
+        </w:rPr>
+        <w:t xml:space="preserve"> </w:t>
+      </w:r>
+      <w:proofErr w:type="spellStart"/>
+      <w:r>
+        <w:rPr>
+          <w:rFonts w:ascii="Arial" w:hAnsi="Arial" w:cs="Arial"/>
+          <w:sz w:val="24"/>
+          <w:szCs w:val="24"/>
+          <w:lang w:val="es-CR"/>
+        </w:rPr>
+        <w:t>W</w:t>
+      </w:r>
+      <w:r>
+        <w:rPr>
+          <w:rFonts w:ascii="Arial" w:hAnsi="Arial" w:cs="Arial"/>
+          <w:sz w:val="24"/>
+          <w:szCs w:val="24"/>
+          <w:lang w:val="es-CR"/>
+        </w:rPr>
+        <w:t>eather</w:t>
+      </w:r>
+      <w:proofErr w:type="spellEnd"/>
+      <w:r>
+        <w:rPr>
+          <w:rFonts w:ascii="Arial" w:hAnsi="Arial" w:cs="Arial"/>
+          <w:sz w:val="24"/>
+          <w:szCs w:val="24"/>
+          <w:lang w:val="es-CR"/>
+        </w:rPr>
+        <w:t xml:space="preserve"> </w:t>
+      </w:r>
+      <w:proofErr w:type="spellStart"/>
+      <w:r>
+        <w:rPr>
+          <w:rFonts w:ascii="Arial" w:hAnsi="Arial" w:cs="Arial"/>
+          <w:sz w:val="24"/>
+          <w:szCs w:val="24"/>
+          <w:lang w:val="es-CR"/>
+        </w:rPr>
+        <w:t>Channel</w:t>
+      </w:r>
+      <w:proofErr w:type="spellEnd"/>
+      <w:r>
+        <w:rPr>
+          <w:rFonts w:ascii="Arial" w:hAnsi="Arial" w:cs="Arial"/>
+          <w:sz w:val="24"/>
+          <w:szCs w:val="24"/>
+          <w:lang w:val="es-CR"/>
+        </w:rPr>
+        <w:t xml:space="preserve">, GitHub, entre otros. </w:t>
+      </w:r>
+      <w:proofErr w:type="spellStart"/>
+      <w:r>
+        <w:rPr>
+          <w:rFonts w:ascii="Arial" w:hAnsi="Arial" w:cs="Arial"/>
+          <w:sz w:val="24"/>
+          <w:szCs w:val="24"/>
+          <w:lang w:val="es-CR"/>
+        </w:rPr>
+        <w:t>Cassandra</w:t>
+      </w:r>
+      <w:proofErr w:type="spellEnd"/>
+      <w:r>
+        <w:rPr>
+          <w:rFonts w:ascii="Arial" w:hAnsi="Arial" w:cs="Arial"/>
+          <w:sz w:val="24"/>
+          <w:szCs w:val="24"/>
+          <w:lang w:val="es-CR"/>
+        </w:rPr>
+        <w:t xml:space="preserve"> afirma que ofrece Tolerancia a fallos, buen desempeño, descentralizada, escalable, durable, elástica y ofrece soporte profesional. </w:t>
+      </w:r>
+    </w:p>
+    <w:p>
+      <w:pPr>
+        <w:spacing w:line="480" w:lineRule="auto"/>
+        <w:jc w:val="both"/>
+        <w:rPr>
+          <w:rFonts w:ascii="Arial" w:hAnsi="Arial" w:cs="Arial"/>
+          <w:sz w:val="24"/>
+          <w:szCs w:val="24"/>
+          <w:lang w:val="es-CR"/>
+        </w:rPr>
+      </w:pPr>
+    </w:p>
+    <w:p>
+      <w:pPr>
+        <w:pStyle w:val="Heading3"/>
+        <w:rPr>
+          <w:lang w:val="es-CR"/>
+        </w:rPr>
+      </w:pPr>
+      <w:r>
+        <w:rPr>
+          <w:lang w:val="es-CR"/>
+        </w:rPr>
+        <w:t>Herramientas</w:t>
+      </w:r>
+    </w:p>
+    <w:p>
+      <w:pPr>
+        <w:rPr>
+          <w:lang w:val="es-CR"/>
+        </w:rPr>
+      </w:pPr>
+    </w:p>
+    <w:p>
+      <w:pPr>
+        <w:pStyle w:val="Heading4"/>
+        <w:rPr>
+          <w:lang w:val="es-CR"/>
+        </w:rPr>
+      </w:pPr>
+      <w:r>
+        <w:rPr>
+          <w:lang w:val="es-CR"/>
+        </w:rPr>
+        <w:t xml:space="preserve">Hadoop </w:t>
+      </w:r>
+    </w:p>
+    <w:p>
+      <w:pPr>
+        <w:spacing w:line="480" w:lineRule="auto"/>
+        <w:rPr>
+          <w:rFonts w:ascii="Arial" w:hAnsi="Arial" w:cs="Arial"/>
+          <w:sz w:val="24"/>
+          <w:szCs w:val="24"/>
+          <w:lang w:val="es-CR"/>
+        </w:rPr>
+      </w:pPr>
+      <w:r>
+        <w:rPr>
+          <w:rFonts w:ascii="Arial" w:hAnsi="Arial" w:cs="Arial"/>
+          <w:sz w:val="24"/>
+          <w:szCs w:val="24"/>
+          <w:lang w:val="es-CR"/>
+        </w:rPr>
+        <w:t xml:space="preserve">Apache Hadoop es un marco de referencia que se utiliza para procesar grandes cantidades de datos </w:t>
+      </w:r>
+      <w:r>
+        <w:rPr>
+          <w:rFonts w:ascii="Arial" w:hAnsi="Arial" w:cs="Arial"/>
+          <w:sz w:val="24"/>
+          <w:szCs w:val="24"/>
+          <w:lang w:val="es-CR"/>
+        </w:rPr>
+        <w:t xml:space="preserve">usando modelos simples de programación. </w:t>
       </w:r>
     </w:p>
     <w:p>
@@ -2048,30 +2419,16 @@
           <w:ilvl w:val="0"/>
           <w:numId w:val="2"/>
         </w:numPr>
-        <w:rPr>
-          <w:lang w:val="es-CR"/>
-        </w:rPr>
-      </w:pPr>
-      <w:r>
-        <w:rPr>
-          <w:lang w:val="es-CR"/>
-        </w:rPr>
-        <w:t xml:space="preserve">Hadoop </w:t>
-      </w:r>
-    </w:p>
-    <w:p>
-      <w:pPr>
-        <w:pStyle w:val="ListParagraph"/>
-        <w:numPr>
-          <w:ilvl w:val="0"/>
-          <w:numId w:val="2"/>
-        </w:numPr>
-        <w:rPr>
-          <w:lang w:val="es-CR"/>
-        </w:rPr>
-      </w:pPr>
-      <w:r>
-        <w:rPr>
+        <w:spacing w:line="480" w:lineRule="auto"/>
+        <w:jc w:val="both"/>
+        <w:rPr>
+          <w:lang w:val="es-CR"/>
+        </w:rPr>
+      </w:pPr>
+      <w:r>
+        <w:rPr>
+          <w:rFonts w:ascii="Arial" w:hAnsi="Arial" w:cs="Arial"/>
+          <w:sz w:val="24"/>
           <w:lang w:val="es-CR"/>
         </w:rPr>
         <w:t xml:space="preserve">Apache </w:t>
@@ -2079,6 +2436,8 @@
       <w:proofErr w:type="spellStart"/>
       <w:r>
         <w:rPr>
+          <w:rFonts w:ascii="Arial" w:hAnsi="Arial" w:cs="Arial"/>
+          <w:sz w:val="24"/>
           <w:lang w:val="es-CR"/>
         </w:rPr>
         <w:t>Spark</w:t>
@@ -2092,20 +2451,26 @@
           <w:lang w:val="es-CR"/>
         </w:rPr>
       </w:pPr>
-      <w:bookmarkStart w:id="5" w:name="_Toc1155221"/>
-      <w:r>
-        <w:rPr>
-          <w:lang w:val="es-CR"/>
-        </w:rPr>
-        <w:t>Conclusión</w:t>
-      </w:r>
-      <w:bookmarkEnd w:id="5"/>
-      <w:r>
-        <w:rPr>
-          <w:lang w:val="es-CR"/>
-        </w:rPr>
-        <w:t xml:space="preserve"> </w:t>
-      </w:r>
+      <w:r>
+        <w:rPr>
+          <w:lang w:val="es-CR"/>
+        </w:rPr>
+        <w:t xml:space="preserve">Conclusión </w:t>
+      </w:r>
+    </w:p>
+    <w:p>
+      <w:pPr>
+        <w:rPr>
+          <w:lang w:val="es-CR"/>
+        </w:rPr>
+      </w:pPr>
+    </w:p>
+    <w:p>
+      <w:pPr>
+        <w:rPr>
+          <w:lang w:val="es-CR"/>
+        </w:rPr>
+      </w:pPr>
     </w:p>
     <w:p>
       <w:pPr>
@@ -2114,251 +2479,392 @@
           <w:lang w:val="es-CR"/>
         </w:rPr>
       </w:pPr>
-    </w:p>
-    <w:p>
-      <w:pPr>
-        <w:pStyle w:val="Heading1"/>
-        <w:rPr>
-          <w:lang w:val="es-CR"/>
-        </w:rPr>
-      </w:pPr>
-    </w:p>
-    <w:p>
-      <w:pPr>
-        <w:pStyle w:val="Heading1"/>
-        <w:rPr>
-          <w:lang w:val="es-CR"/>
-        </w:rPr>
-      </w:pPr>
-      <w:bookmarkStart w:id="6" w:name="_Toc1155222"/>
-      <w:r>
-        <w:rPr>
-          <w:lang w:val="es-CR"/>
-        </w:rPr>
-        <w:t>Recomendaciones</w:t>
-      </w:r>
-      <w:bookmarkEnd w:id="6"/>
-      <w:r>
-        <w:rPr>
-          <w:lang w:val="es-CR"/>
-        </w:rPr>
-        <w:t xml:space="preserve"> </w:t>
-      </w:r>
-    </w:p>
-    <w:p>
-      <w:pPr>
-        <w:pStyle w:val="Heading1"/>
-        <w:rPr>
-          <w:lang w:val="es-CR"/>
-        </w:rPr>
-      </w:pPr>
-    </w:p>
-    <w:p>
-      <w:pPr>
-        <w:pStyle w:val="Heading1"/>
-        <w:rPr>
-          <w:lang w:val="es-CR"/>
-        </w:rPr>
-      </w:pPr>
-    </w:p>
-    <w:p>
-      <w:pPr>
-        <w:pStyle w:val="Heading1"/>
-        <w:rPr>
-          <w:lang w:val="es-CR"/>
-        </w:rPr>
-      </w:pPr>
-      <w:bookmarkStart w:id="7" w:name="_Toc1155223"/>
-      <w:r>
-        <w:rPr>
-          <w:lang w:val="es-CR"/>
-        </w:rPr>
-        <w:lastRenderedPageBreak/>
-        <w:t>Bibliografía</w:t>
-      </w:r>
-      <w:bookmarkEnd w:id="7"/>
-    </w:p>
-    <w:p>
-      <w:pPr>
-        <w:rPr>
-          <w:lang w:val="es-CR"/>
-        </w:rPr>
-      </w:pPr>
-    </w:p>
-    <w:p>
-      <w:pPr>
-        <w:spacing w:line="480" w:lineRule="auto"/>
-        <w:rPr>
-          <w:rFonts w:ascii="Arial" w:hAnsi="Arial" w:cs="Arial"/>
-          <w:sz w:val="24"/>
-          <w:szCs w:val="24"/>
-          <w:lang w:val="es-CR"/>
-        </w:rPr>
-      </w:pPr>
-      <w:r>
-        <w:rPr>
-          <w:rFonts w:ascii="Arial" w:hAnsi="Arial" w:cs="Arial"/>
-          <w:sz w:val="24"/>
-          <w:szCs w:val="24"/>
-          <w:lang w:val="es-CR"/>
-        </w:rPr>
-        <w:t>https://www.sas.com/en_us/insights/big-data/what-is-big-data.html</w:t>
-      </w:r>
-    </w:p>
-    <w:p>
-      <w:pPr>
-        <w:spacing w:line="360" w:lineRule="auto"/>
-        <w:rPr>
-          <w:rFonts w:ascii="Arial" w:hAnsi="Arial" w:cs="Arial"/>
-          <w:sz w:val="24"/>
-          <w:szCs w:val="24"/>
-        </w:rPr>
-      </w:pPr>
-      <w:proofErr w:type="spellStart"/>
-      <w:r>
-        <w:rPr>
-          <w:rFonts w:ascii="Arial" w:hAnsi="Arial" w:cs="Arial"/>
-          <w:sz w:val="24"/>
-          <w:szCs w:val="24"/>
-        </w:rPr>
-        <w:t>Brust</w:t>
-      </w:r>
-      <w:proofErr w:type="spellEnd"/>
-      <w:r>
-        <w:rPr>
-          <w:rFonts w:ascii="Arial" w:hAnsi="Arial" w:cs="Arial"/>
-          <w:sz w:val="24"/>
-          <w:szCs w:val="24"/>
-        </w:rPr>
-        <w:t xml:space="preserve"> A. </w:t>
-      </w:r>
-    </w:p>
-    <w:p>
-      <w:pPr>
-        <w:spacing w:line="360" w:lineRule="auto"/>
-        <w:rPr>
-          <w:rFonts w:ascii="Arial" w:hAnsi="Arial" w:cs="Arial"/>
-          <w:sz w:val="24"/>
-          <w:szCs w:val="24"/>
-        </w:rPr>
-      </w:pPr>
-      <w:r>
-        <w:rPr>
-          <w:rFonts w:ascii="Arial" w:hAnsi="Arial" w:cs="Arial"/>
-          <w:sz w:val="24"/>
-          <w:szCs w:val="24"/>
-        </w:rPr>
-        <w:t>app.pluralsight</w:t>
-      </w:r>
-      <w:r>
-        <w:rPr>
-          <w:rFonts w:ascii="Arial" w:hAnsi="Arial" w:cs="Arial"/>
-          <w:sz w:val="24"/>
-          <w:szCs w:val="24"/>
-        </w:rPr>
-        <w:t>.com/library/courses/bigdata-bigpicture/table-of-contents</w:t>
-      </w:r>
-    </w:p>
-    <w:p>
-      <w:pPr>
-        <w:spacing w:line="360" w:lineRule="auto"/>
-        <w:rPr>
-          <w:rFonts w:ascii="Arial" w:hAnsi="Arial" w:cs="Arial"/>
-          <w:sz w:val="24"/>
-          <w:szCs w:val="24"/>
-        </w:rPr>
-      </w:pPr>
-      <w:hyperlink r:id="rId11" w:history="1">
-        <w:r>
-          <w:rPr>
-            <w:rStyle w:val="Hyperlink"/>
-            <w:rFonts w:ascii="Arial" w:hAnsi="Arial" w:cs="Arial"/>
-            <w:sz w:val="24"/>
-            <w:szCs w:val="24"/>
-          </w:rPr>
-          <w:t>https://www.datamation.com/big-data/big-data-use-cases.html</w:t>
-        </w:r>
-      </w:hyperlink>
-    </w:p>
-    <w:p>
-      <w:pPr>
-        <w:spacing w:line="360" w:lineRule="auto"/>
-        <w:rPr>
-          <w:rFonts w:ascii="Arial" w:hAnsi="Arial" w:cs="Arial"/>
-          <w:sz w:val="24"/>
-          <w:szCs w:val="24"/>
-        </w:rPr>
-      </w:pPr>
-      <w:r>
-        <w:rPr>
-          <w:rFonts w:ascii="Arial" w:hAnsi="Arial" w:cs="Arial"/>
-          <w:sz w:val="24"/>
-          <w:szCs w:val="24"/>
-        </w:rPr>
-        <w:t>http://www.experian.com/blogs/insights/2017/03/e-commerce-fraud-rates-spike-in-2016/</w:t>
-      </w:r>
-    </w:p>
-    <w:p>
-      <w:pPr>
-        <w:spacing w:line="360" w:lineRule="auto"/>
-        <w:rPr>
-          <w:rFonts w:ascii="Arial" w:hAnsi="Arial" w:cs="Arial"/>
-          <w:sz w:val="24"/>
-          <w:szCs w:val="24"/>
-        </w:rPr>
-      </w:pPr>
-    </w:p>
-    <w:p>
-      <w:pPr>
-        <w:spacing w:line="360" w:lineRule="auto"/>
-        <w:rPr>
-          <w:rFonts w:ascii="Arial" w:hAnsi="Arial" w:cs="Arial"/>
-          <w:sz w:val="24"/>
-          <w:szCs w:val="24"/>
-        </w:rPr>
-      </w:pPr>
-      <w:hyperlink r:id="rId12" w:history="1">
-        <w:r>
-          <w:rPr>
-            <w:rStyle w:val="Hyperlink"/>
-            <w:rFonts w:ascii="Arial" w:hAnsi="Arial" w:cs="Arial"/>
-            <w:sz w:val="24"/>
-            <w:szCs w:val="24"/>
-          </w:rPr>
-          <w:t>https://www.mongodb.com/big-data-explained</w:t>
-        </w:r>
-      </w:hyperlink>
-    </w:p>
-    <w:p>
-      <w:pPr>
-        <w:spacing w:line="360" w:lineRule="auto"/>
-        <w:rPr>
-          <w:rFonts w:ascii="Arial" w:hAnsi="Arial" w:cs="Arial"/>
-          <w:sz w:val="24"/>
-          <w:szCs w:val="24"/>
-        </w:rPr>
-      </w:pPr>
-    </w:p>
-    <w:p>
-      <w:pPr>
-        <w:spacing w:line="360" w:lineRule="auto"/>
-        <w:rPr>
-          <w:rFonts w:ascii="Arial" w:hAnsi="Arial" w:cs="Arial"/>
-          <w:sz w:val="24"/>
-          <w:szCs w:val="24"/>
-        </w:rPr>
-      </w:pPr>
-      <w:r>
-        <w:rPr>
-          <w:rFonts w:ascii="Arial" w:hAnsi="Arial" w:cs="Arial"/>
-          <w:sz w:val="24"/>
-          <w:szCs w:val="24"/>
-        </w:rPr>
-        <w:t>http://basho.com/resources/big-data-databases/</w:t>
-      </w:r>
-      <w:bookmarkStart w:id="8" w:name="_GoBack"/>
-      <w:bookmarkEnd w:id="8"/>
-    </w:p>
+      <w:r>
+        <w:rPr>
+          <w:lang w:val="es-CR"/>
+        </w:rPr>
+        <w:t xml:space="preserve">Recomendaciones </w:t>
+      </w:r>
+    </w:p>
+    <w:sdt>
+      <w:sdtPr>
+        <w:id w:val="-980697526"/>
+        <w:docPartObj>
+          <w:docPartGallery w:val="Bibliographies"/>
+          <w:docPartUnique/>
+        </w:docPartObj>
+      </w:sdtPr>
+      <w:sdtEndPr>
+        <w:rPr>
+          <w:caps w:val="0"/>
+          <w:color w:val="auto"/>
+          <w:spacing w:val="0"/>
+          <w:sz w:val="20"/>
+          <w:szCs w:val="20"/>
+        </w:rPr>
+      </w:sdtEndPr>
+      <w:sdtContent>
+        <w:p>
+          <w:pPr>
+            <w:pStyle w:val="Heading1"/>
+          </w:pPr>
+          <w:r>
+            <w:t>Bibliografía</w:t>
+          </w:r>
+          <w:sdt>
+            <w:sdtPr>
+              <w:id w:val="-793290491"/>
+              <w:citation/>
+            </w:sdtPr>
+            <w:sdtContent>
+              <w:r>
+                <w:fldChar w:fldCharType="begin"/>
+              </w:r>
+              <w:r>
+                <w:instrText xml:space="preserve"> CITATION Wha19 \l 5130 </w:instrText>
+              </w:r>
+              <w:r>
+                <w:fldChar w:fldCharType="separate"/>
+              </w:r>
+              <w:r>
+                <w:rPr>
+                  <w:noProof/>
+                </w:rPr>
+                <w:t xml:space="preserve"> </w:t>
+              </w:r>
+              <w:r>
+                <w:rPr>
+                  <w:noProof/>
+                </w:rPr>
+                <w:t>(What Is Big Data?, 2019)</w:t>
+              </w:r>
+              <w:r>
+                <w:fldChar w:fldCharType="end"/>
+              </w:r>
+            </w:sdtContent>
+          </w:sdt>
+        </w:p>
+        <w:sdt>
+          <w:sdtPr>
+            <w:id w:val="111145805"/>
+            <w:bibliography/>
+          </w:sdtPr>
+          <w:sdtContent>
+            <w:p>
+              <w:pPr>
+                <w:pStyle w:val="Bibliography"/>
+                <w:ind w:left="720" w:hanging="720"/>
+                <w:rPr>
+                  <w:noProof/>
+                  <w:sz w:val="24"/>
+                  <w:szCs w:val="24"/>
+                  <w:lang w:val="es-CR"/>
+                </w:rPr>
+              </w:pPr>
+              <w:r>
+                <w:fldChar w:fldCharType="begin"/>
+              </w:r>
+              <w:r>
+                <w:instrText xml:space="preserve"> BIBLIOGRAPHY </w:instrText>
+              </w:r>
+              <w:r>
+                <w:fldChar w:fldCharType="separate"/>
+              </w:r>
+              <w:r>
+                <w:rPr>
+                  <w:noProof/>
+                </w:rPr>
+                <w:t xml:space="preserve">Quinstreet Inc. (2019). </w:t>
+              </w:r>
+              <w:r>
+                <w:rPr>
+                  <w:i/>
+                  <w:iCs/>
+                  <w:noProof/>
+                </w:rPr>
+                <w:t>Big Data Use Cases</w:t>
+              </w:r>
+              <w:r>
+                <w:rPr>
+                  <w:noProof/>
+                </w:rPr>
+                <w:t xml:space="preserve">. </w:t>
+              </w:r>
+              <w:r>
+                <w:rPr>
+                  <w:noProof/>
+                  <w:lang w:val="es-CR"/>
+                </w:rPr>
+                <w:t>Obtenido de Datamation: https://www.datamation.com/big-data/big-data-use-cases.html</w:t>
+              </w:r>
+            </w:p>
+            <w:p>
+              <w:pPr>
+                <w:pStyle w:val="Bibliography"/>
+                <w:ind w:left="720" w:hanging="720"/>
+                <w:rPr>
+                  <w:noProof/>
+                  <w:lang w:val="es-CR"/>
+                </w:rPr>
+              </w:pPr>
+              <w:r>
+                <w:rPr>
+                  <w:noProof/>
+                </w:rPr>
+                <w:t xml:space="preserve">Experian Information Solutions, Inc. (2019). </w:t>
+              </w:r>
+              <w:r>
+                <w:rPr>
+                  <w:i/>
+                  <w:iCs/>
+                  <w:noProof/>
+                </w:rPr>
+                <w:t>Commerce fraud rates spike 33% in 2016</w:t>
+              </w:r>
+              <w:r>
+                <w:rPr>
+                  <w:noProof/>
+                </w:rPr>
+                <w:t xml:space="preserve">. </w:t>
+              </w:r>
+              <w:r>
+                <w:rPr>
+                  <w:noProof/>
+                  <w:lang w:val="es-CR"/>
+                </w:rPr>
+                <w:t>Obtenido de experian: http://www.experian.com/blogs/insights/2017/03/e-commerce-fraud-rates-spike-in-2016/</w:t>
+              </w:r>
+            </w:p>
+            <w:p>
+              <w:pPr>
+                <w:pStyle w:val="Bibliography"/>
+                <w:ind w:left="720" w:hanging="720"/>
+                <w:rPr>
+                  <w:noProof/>
+                  <w:lang w:val="es-CR"/>
+                </w:rPr>
+              </w:pPr>
+              <w:r>
+                <w:rPr>
+                  <w:noProof/>
+                </w:rPr>
+                <w:t xml:space="preserve">HortonWorks. (2019). </w:t>
+              </w:r>
+              <w:r>
+                <w:rPr>
+                  <w:i/>
+                  <w:iCs/>
+                  <w:noProof/>
+                </w:rPr>
+                <w:t>Using Big Data for Financial Fraud Prevention</w:t>
+              </w:r>
+              <w:r>
+                <w:rPr>
+                  <w:noProof/>
+                </w:rPr>
+                <w:t xml:space="preserve">. </w:t>
+              </w:r>
+              <w:r>
+                <w:rPr>
+                  <w:noProof/>
+                  <w:lang w:val="es-CR"/>
+                </w:rPr>
+                <w:t>Obtenido de hortonworks.com: https://hortonworks.com/article/using-big-data-for-financial-fraud-prevention/</w:t>
+              </w:r>
+            </w:p>
+            <w:p>
+              <w:pPr>
+                <w:pStyle w:val="Bibliography"/>
+                <w:ind w:left="720" w:hanging="720"/>
+                <w:rPr>
+                  <w:noProof/>
+                  <w:lang w:val="es-CR"/>
+                </w:rPr>
+              </w:pPr>
+              <w:r>
+                <w:rPr>
+                  <w:noProof/>
+                </w:rPr>
+                <w:t xml:space="preserve">L, M. (2016). </w:t>
+              </w:r>
+              <w:r>
+                <w:rPr>
+                  <w:i/>
+                  <w:iCs/>
+                  <w:noProof/>
+                </w:rPr>
+                <w:t>Quick introduction to Apache Spark</w:t>
+              </w:r>
+              <w:r>
+                <w:rPr>
+                  <w:noProof/>
+                </w:rPr>
+                <w:t xml:space="preserve">. </w:t>
+              </w:r>
+              <w:r>
+                <w:rPr>
+                  <w:noProof/>
+                  <w:lang w:val="es-CR"/>
+                </w:rPr>
+                <w:t>Obtenido de www.youtube.com: https://www.youtube.com/watch?v=TgiBvKcGL24</w:t>
+              </w:r>
+            </w:p>
+            <w:p>
+              <w:pPr>
+                <w:pStyle w:val="Bibliography"/>
+                <w:ind w:left="720" w:hanging="720"/>
+                <w:rPr>
+                  <w:noProof/>
+                </w:rPr>
+              </w:pPr>
+              <w:r>
+                <w:rPr>
+                  <w:noProof/>
+                </w:rPr>
+                <w:t xml:space="preserve">MongoDB, Inc. (2019). </w:t>
+              </w:r>
+              <w:r>
+                <w:rPr>
+                  <w:i/>
+                  <w:iCs/>
+                  <w:noProof/>
+                </w:rPr>
+                <w:t>Big Data Explained</w:t>
+              </w:r>
+              <w:r>
+                <w:rPr>
+                  <w:noProof/>
+                </w:rPr>
+                <w:t>. Retrieved from www.mongodb.com: https://www.mongodb.com/big-data-explained</w:t>
+              </w:r>
+            </w:p>
+            <w:p>
+              <w:pPr>
+                <w:pStyle w:val="Bibliography"/>
+                <w:ind w:left="720" w:hanging="720"/>
+                <w:rPr>
+                  <w:noProof/>
+                  <w:lang w:val="es-CR"/>
+                </w:rPr>
+              </w:pPr>
+              <w:r>
+                <w:rPr>
+                  <w:noProof/>
+                </w:rPr>
+                <w:t xml:space="preserve">riak. (2019). </w:t>
+              </w:r>
+              <w:r>
+                <w:rPr>
+                  <w:i/>
+                  <w:iCs/>
+                  <w:noProof/>
+                </w:rPr>
+                <w:t>HELPING ENTERPRISES BUILD MORE RESILIENT APPLICATIONS</w:t>
+              </w:r>
+              <w:r>
+                <w:rPr>
+                  <w:noProof/>
+                </w:rPr>
+                <w:t xml:space="preserve">. </w:t>
+              </w:r>
+              <w:r>
+                <w:rPr>
+                  <w:noProof/>
+                  <w:lang w:val="es-CR"/>
+                </w:rPr>
+                <w:t>Obtenido de riak.com: https://riak.com/resources/big-data-databases/</w:t>
+              </w:r>
+            </w:p>
+            <w:p>
+              <w:pPr>
+                <w:pStyle w:val="Bibliography"/>
+                <w:ind w:left="720" w:hanging="720"/>
+                <w:rPr>
+                  <w:noProof/>
+                  <w:lang w:val="es-CR"/>
+                </w:rPr>
+              </w:pPr>
+              <w:r>
+                <w:rPr>
+                  <w:noProof/>
+                </w:rPr>
+                <w:t xml:space="preserve">SAS Institute Inc. (2019). </w:t>
+              </w:r>
+              <w:r>
+                <w:rPr>
+                  <w:i/>
+                  <w:iCs/>
+                  <w:noProof/>
+                </w:rPr>
+                <w:t>Big Data What it is and why it matters</w:t>
+              </w:r>
+              <w:r>
+                <w:rPr>
+                  <w:noProof/>
+                </w:rPr>
+                <w:t xml:space="preserve">. </w:t>
+              </w:r>
+              <w:r>
+                <w:rPr>
+                  <w:noProof/>
+                  <w:lang w:val="es-CR"/>
+                </w:rPr>
+                <w:t>Obtenido de sas: https://www.sas.com/en_us/insights/big-data/what-is-big-data.html</w:t>
+              </w:r>
+            </w:p>
+            <w:p>
+              <w:pPr>
+                <w:pStyle w:val="Bibliography"/>
+                <w:ind w:left="720" w:hanging="720"/>
+                <w:rPr>
+                  <w:noProof/>
+                  <w:lang w:val="es-CR"/>
+                </w:rPr>
+              </w:pPr>
+              <w:r>
+                <w:rPr>
+                  <w:noProof/>
+                </w:rPr>
+                <w:t xml:space="preserve">The Apache Software Foundation. (2016). </w:t>
+              </w:r>
+              <w:r>
+                <w:rPr>
+                  <w:i/>
+                  <w:iCs/>
+                  <w:noProof/>
+                </w:rPr>
+                <w:t>What is Cassandra?</w:t>
+              </w:r>
+              <w:r>
+                <w:rPr>
+                  <w:noProof/>
+                </w:rPr>
+                <w:t xml:space="preserve"> </w:t>
+              </w:r>
+              <w:r>
+                <w:rPr>
+                  <w:noProof/>
+                  <w:lang w:val="es-CR"/>
+                </w:rPr>
+                <w:t>Obtenido de http://cassandra.apache.org/: http://cassandra.apache.org/</w:t>
+              </w:r>
+            </w:p>
+            <w:p>
+              <w:r>
+                <w:rPr>
+                  <w:b/>
+                  <w:bCs/>
+                  <w:noProof/>
+                </w:rPr>
+                <w:fldChar w:fldCharType="end"/>
+              </w:r>
+            </w:p>
+          </w:sdtContent>
+        </w:sdt>
+      </w:sdtContent>
+    </w:sdt>
+    <w:bookmarkStart w:id="16" w:name="_GoBack" w:displacedByCustomXml="prev"/>
+    <w:bookmarkEnd w:id="16" w:displacedByCustomXml="prev"/>
     <w:sectPr>
       <w:pgSz w:w="12240" w:h="15840"/>
       <w:pgMar w:top="1440" w:right="1440" w:bottom="1440" w:left="1440" w:header="720" w:footer="720" w:gutter="0"/>
@@ -2698,6 +3204,14 @@
     <w:abstractNumId w:val="0"/>
   </w:num>
 </w:numbering>
+</file>
+
+<file path=word/people.xml><?xml version="1.0" encoding="utf-8"?>
+<w15:people xmlns:wpc="http://schemas.microsoft.com/office/word/2010/wordprocessingCanvas" xmlns:cx="http://schemas.microsoft.com/office/drawing/2014/chartex" xmlns:cx1="http://schemas.microsoft.com/office/drawing/2015/9/8/chartex" xmlns:cx2="http://schemas.microsoft.com/office/drawing/2015/10/21/chartex" xmlns:cx3="http://schemas.microsoft.com/office/drawing/2016/5/9/chartex" xmlns:cx4="http://schemas.microsoft.com/office/drawing/2016/5/10/chartex" xmlns:cx5="http://schemas.microsoft.com/office/drawing/2016/5/11/chartex" xmlns:cx6="http://schemas.microsoft.com/office/drawing/2016/5/12/chartex" xmlns:cx7="http://schemas.microsoft.com/office/drawing/2016/5/13/chartex" xmlns:cx8="http://schemas.microsoft.com/office/drawing/2016/5/14/chartex" xmlns:mc="http://schemas.openxmlformats.org/markup-compatibility/2006" xmlns:aink="http://schemas.microsoft.com/office/drawing/2016/ink" xmlns:am3d="http://schemas.microsoft.com/office/drawing/2017/model3d" xmlns:o="urn:schemas-microsoft-com:office:office" xmlns:r="http://schemas.openxmlformats.org/officeDocument/2006/relationships" xmlns:m="http://schemas.openxmlformats.org/officeDocument/2006/math" xmlns:v="urn:schemas-microsoft-com:vml" xmlns:wp14="http://schemas.microsoft.com/office/word/2010/wordprocessingDrawing" xmlns:wp="http://schemas.openxmlformats.org/drawingml/2006/wordprocessingDrawing" xmlns:w10="urn:schemas-microsoft-com:office:word" xmlns:w="http://schemas.openxmlformats.org/wordprocessingml/2006/main" xmlns:w14="http://schemas.microsoft.com/office/word/2010/wordml" xmlns:w15="http://schemas.microsoft.com/office/word/2012/wordml" xmlns:w16cid="http://schemas.microsoft.com/office/word/2016/wordml/cid" xmlns:w16se="http://schemas.microsoft.com/office/word/2015/wordml/symex" xmlns:wpg="http://schemas.microsoft.com/office/word/2010/wordprocessingGroup" xmlns:wpi="http://schemas.microsoft.com/office/word/2010/wordprocessingInk" xmlns:wne="http://schemas.microsoft.com/office/word/2006/wordml" xmlns:wps="http://schemas.microsoft.com/office/word/2010/wordprocessingShape" mc:Ignorable="w14 w15 w16se w16cid wp14">
+  <w15:person w15:author="Andres Pinto">
+    <w15:presenceInfo w15:providerId="Windows Live" w15:userId="15b4c189ca7afd95"/>
+  </w15:person>
+</w15:people>
 </file>
 
 <file path=word/styles.xml><?xml version="1.0" encoding="utf-8"?>
@@ -3177,7 +3691,6 @@
     <w:next w:val="Normal"/>
     <w:link w:val="Heading4Char"/>
     <w:uiPriority w:val="9"/>
-    <w:semiHidden/>
     <w:unhideWhenUsed/>
     <w:qFormat/>
     <w:rsid w:val="003C03AF"/>
@@ -3200,7 +3713,6 @@
     <w:next w:val="Normal"/>
     <w:link w:val="Heading5Char"/>
     <w:uiPriority w:val="9"/>
-    <w:semiHidden/>
     <w:unhideWhenUsed/>
     <w:qFormat/>
     <w:rsid w:val="003C03AF"/>
@@ -3520,7 +4032,6 @@
     <w:basedOn w:val="DefaultParagraphFont"/>
     <w:link w:val="Heading4"/>
     <w:uiPriority w:val="9"/>
-    <w:semiHidden/>
     <w:rsid w:val="003C03AF"/>
     <w:rPr>
       <w:caps/>
@@ -3533,7 +4044,6 @@
     <w:basedOn w:val="DefaultParagraphFont"/>
     <w:link w:val="Heading5"/>
     <w:uiPriority w:val="9"/>
-    <w:semiHidden/>
     <w:rsid w:val="003C03AF"/>
     <w:rPr>
       <w:caps/>
@@ -3832,6 +4342,26 @@
       <w:iCs/>
       <w:spacing w:val="0"/>
     </w:rPr>
+  </w:style>
+  <w:style w:type="character" w:styleId="FollowedHyperlink">
+    <w:name w:val="FollowedHyperlink"/>
+    <w:basedOn w:val="DefaultParagraphFont"/>
+    <w:uiPriority w:val="99"/>
+    <w:semiHidden/>
+    <w:unhideWhenUsed/>
+    <w:rsid w:val="00D878AC"/>
+    <w:rPr>
+      <w:color w:val="954F72" w:themeColor="followedHyperlink"/>
+      <w:u w:val="single"/>
+    </w:rPr>
+  </w:style>
+  <w:style w:type="paragraph" w:styleId="Bibliography">
+    <w:name w:val="Bibliography"/>
+    <w:basedOn w:val="Normal"/>
+    <w:next w:val="Normal"/>
+    <w:uiPriority w:val="37"/>
+    <w:unhideWhenUsed/>
+    <w:rsid w:val="000C7462"/>
   </w:style>
 </w:styles>
 </file>
@@ -4132,11 +4662,155 @@
 </file>
 
 <file path=customXml/item1.xml><?xml version="1.0" encoding="utf-8"?>
-<b:Sources xmlns:b="http://schemas.openxmlformats.org/officeDocument/2006/bibliography" xmlns="http://schemas.openxmlformats.org/officeDocument/2006/bibliography" SelectedStyle="\APASixthEditionOfficeOnline.xsl" StyleName="APA" Version="6"/>
+<b:Sources xmlns:b="http://schemas.openxmlformats.org/officeDocument/2006/bibliography" xmlns="http://schemas.openxmlformats.org/officeDocument/2006/bibliography" SelectedStyle="\APASixthEditionOfficeOnline.xsl" StyleName="APA" Version="6">
+  <b:Source>
+    <b:Tag>SAS19</b:Tag>
+    <b:SourceType>InternetSite</b:SourceType>
+    <b:Guid>{45DF8E55-CB7F-4FEA-BC0D-B663FBFC2654}</b:Guid>
+    <b:Author>
+      <b:Author>
+        <b:Corporate>SAS Institute Inc.</b:Corporate>
+      </b:Author>
+    </b:Author>
+    <b:Title>Big Data What it is and why it matters</b:Title>
+    <b:Year>2019</b:Year>
+    <b:LCID>es-CR</b:LCID>
+    <b:InternetSiteTitle>sas</b:InternetSiteTitle>
+    <b:URL>https://www.sas.com/en_us/insights/big-data/what-is-big-data.html</b:URL>
+    <b:RefOrder>2</b:RefOrder>
+  </b:Source>
+  <b:Source>
+    <b:Tag>Qui19</b:Tag>
+    <b:SourceType>InternetSite</b:SourceType>
+    <b:Guid>{C2C39150-BCDC-4F64-99BB-E4077287BEB0}</b:Guid>
+    <b:LCID>es-CR</b:LCID>
+    <b:Author>
+      <b:Author>
+        <b:Corporate> Quinstreet Inc.</b:Corporate>
+      </b:Author>
+    </b:Author>
+    <b:Title>Big Data Use Cases</b:Title>
+    <b:InternetSiteTitle>Datamation</b:InternetSiteTitle>
+    <b:Year>2019</b:Year>
+    <b:URL>https://www.datamation.com/big-data/big-data-use-cases.html</b:URL>
+    <b:RefOrder>3</b:RefOrder>
+  </b:Source>
+  <b:Source>
+    <b:Tag>Exp19</b:Tag>
+    <b:SourceType>InternetSite</b:SourceType>
+    <b:Guid>{280B5DB5-9904-4A59-8B11-E365086208B2}</b:Guid>
+    <b:LCID>es-CR</b:LCID>
+    <b:Author>
+      <b:Author>
+        <b:Corporate>Experian Information Solutions, Inc.</b:Corporate>
+      </b:Author>
+    </b:Author>
+    <b:Title>Commerce fraud rates spike 33% in 2016</b:Title>
+    <b:InternetSiteTitle>experian</b:InternetSiteTitle>
+    <b:Year>2019</b:Year>
+    <b:URL>http://www.experian.com/blogs/insights/2017/03/e-commerce-fraud-rates-spike-in-2016/</b:URL>
+    <b:RefOrder>4</b:RefOrder>
+  </b:Source>
+  <b:Source>
+    <b:Tag>Wha19</b:Tag>
+    <b:SourceType>InternetSite</b:SourceType>
+    <b:Guid>{757FE8B3-FB0B-444B-9AC4-8A4861212268}</b:Guid>
+    <b:LCID>es-CR</b:LCID>
+    <b:Title>What Is Big Data?</b:Title>
+    <b:InternetSiteTitle>MongoDB, Inc.</b:InternetSiteTitle>
+    <b:Year>2019</b:Year>
+    <b:URL>https://www.mongodb.com/big-data-explained</b:URL>
+    <b:RefOrder>1</b:RefOrder>
+  </b:Source>
+  <b:Source>
+    <b:Tag>Mon19</b:Tag>
+    <b:SourceType>InternetSite</b:SourceType>
+    <b:Guid>{3451F7BF-C9C4-4830-B8E2-FA6DE419B0F3}</b:Guid>
+    <b:Author>
+      <b:Author>
+        <b:Corporate>MongoDB, Inc.</b:Corporate>
+      </b:Author>
+    </b:Author>
+    <b:Title>Big Data Explained</b:Title>
+    <b:InternetSiteTitle>www.mongodb.com</b:InternetSiteTitle>
+    <b:Year>2019</b:Year>
+    <b:URL>https://www.mongodb.com/big-data-explained</b:URL>
+    <b:RefOrder>5</b:RefOrder>
+  </b:Source>
+  <b:Source>
+    <b:Tag>Hor19</b:Tag>
+    <b:SourceType>InternetSite</b:SourceType>
+    <b:Guid>{CD532B5E-CC37-4C7C-8711-08C96D118716}</b:Guid>
+    <b:LCID>es-CR</b:LCID>
+    <b:Author>
+      <b:Author>
+        <b:Corporate>HortonWorks</b:Corporate>
+      </b:Author>
+    </b:Author>
+    <b:Title>Using Big Data for Financial Fraud Prevention</b:Title>
+    <b:InternetSiteTitle>hortonworks.com</b:InternetSiteTitle>
+    <b:Year>2019</b:Year>
+    <b:URL>https://hortonworks.com/article/using-big-data-for-financial-fraud-prevention/</b:URL>
+    <b:RefOrder>6</b:RefOrder>
+  </b:Source>
+  <b:Source>
+    <b:Tag>The16</b:Tag>
+    <b:SourceType>InternetSite</b:SourceType>
+    <b:Guid>{5131F675-4F61-42DF-B2D4-34D1BEDB85E9}</b:Guid>
+    <b:LCID>es-CR</b:LCID>
+    <b:Author>
+      <b:Author>
+        <b:Corporate>The Apache Software Foundation.</b:Corporate>
+      </b:Author>
+    </b:Author>
+    <b:Title>What is Cassandra?</b:Title>
+    <b:InternetSiteTitle>http://cassandra.apache.org/</b:InternetSiteTitle>
+    <b:Year>2016</b:Year>
+    <b:URL>http://cassandra.apache.org/</b:URL>
+    <b:RefOrder>7</b:RefOrder>
+  </b:Source>
+  <b:Source>
+    <b:Tag>ria19</b:Tag>
+    <b:SourceType>InternetSite</b:SourceType>
+    <b:Guid>{57A3E614-9B56-4977-89DC-4913D1D40C72}</b:Guid>
+    <b:LCID>es-CR</b:LCID>
+    <b:Author>
+      <b:Author>
+        <b:Corporate>riak</b:Corporate>
+      </b:Author>
+    </b:Author>
+    <b:Title>HELPING ENTERPRISES BUILD MORE RESILIENT APPLICATIONS</b:Title>
+    <b:InternetSiteTitle>riak.com</b:InternetSiteTitle>
+    <b:Year>2019</b:Year>
+    <b:URL>https://riak.com/resources/big-data-databases/</b:URL>
+    <b:RefOrder>8</b:RefOrder>
+  </b:Source>
+  <b:Source>
+    <b:Tag>Mel16</b:Tag>
+    <b:SourceType>InternetSite</b:SourceType>
+    <b:Guid>{CC2B132D-1FB4-4D92-A098-6BC9BB6E86EF}</b:Guid>
+    <b:LCID>es-CR</b:LCID>
+    <b:Author>
+      <b:Author>
+        <b:NameList>
+          <b:Person>
+            <b:Last>L</b:Last>
+            <b:First>Melvin</b:First>
+          </b:Person>
+        </b:NameList>
+      </b:Author>
+    </b:Author>
+    <b:Title>Quick introduction to Apache Spark</b:Title>
+    <b:InternetSiteTitle>www.youtube.com</b:InternetSiteTitle>
+    <b:Year>2016</b:Year>
+    <b:URL>https://www.youtube.com/watch?v=TgiBvKcGL24</b:URL>
+    <b:RefOrder>9</b:RefOrder>
+  </b:Source>
+</b:Sources>
 </file>
 
 <file path=customXml/itemProps1.xml><?xml version="1.0" encoding="utf-8"?>
-<ds:datastoreItem xmlns:ds="http://schemas.openxmlformats.org/officeDocument/2006/customXml" ds:itemID="{953EF069-06D6-4610-B8BB-C99F20219D3C}">
+<ds:datastoreItem xmlns:ds="http://schemas.openxmlformats.org/officeDocument/2006/customXml" ds:itemID="{8156243F-5427-41EF-852B-9CFB69E3B6D9}">
   <ds:schemaRefs>
     <ds:schemaRef ds:uri="http://schemas.openxmlformats.org/officeDocument/2006/bibliography"/>
   </ds:schemaRefs>

</xml_diff>